<commit_message>
Start week 2 for Stanford Machine Learning up to Gradient Descent in Practice II
</commit_message>
<xml_diff>
--- a/MachineLearning/Coursera/StanfordMachineLearning/Week1.LinearAlgebra.docx
+++ b/MachineLearning/Coursera/StanfordMachineLearning/Week1.LinearAlgebra.docx
@@ -9,6 +9,8 @@
           <w:b/>
         </w:rPr>
       </w:pPr>
+      <w:bookmarkStart w:id="0" w:name="_Hlk480708172"/>
+      <w:bookmarkEnd w:id="0"/>
       <w:r>
         <w:rPr>
           <w:b/>
@@ -50,32 +52,10 @@
         <w:rPr>
           <w:b/>
         </w:rPr>
-        <w:t>A(</w:t>
-      </w:r>
-      <w:proofErr w:type="spellStart"/>
-      <w:r>
-        <w:rPr>
-          <w:b/>
-        </w:rPr>
-        <w:t>I,j</w:t>
-      </w:r>
-      <w:proofErr w:type="spellEnd"/>
-      <w:r>
-        <w:rPr>
-          <w:b/>
-        </w:rPr>
-        <w:t xml:space="preserve">) = </w:t>
-      </w:r>
-      <w:r>
-        <w:t xml:space="preserve">value in row </w:t>
-      </w:r>
-      <w:proofErr w:type="spellStart"/>
-      <w:r>
-        <w:t>i</w:t>
-      </w:r>
-      <w:proofErr w:type="spellEnd"/>
-      <w:r>
-        <w:t xml:space="preserve"> and column j </w:t>
+        <w:t xml:space="preserve">A(I,j) = </w:t>
+      </w:r>
+      <w:r>
+        <w:t xml:space="preserve">value in row i and column j </w:t>
       </w:r>
       <w:r>
         <w:sym w:font="Wingdings" w:char="F0E0"/>
@@ -141,29 +121,10 @@
         <w:rPr>
           <w:b/>
         </w:rPr>
-        <w:t>Y(</w:t>
-      </w:r>
-      <w:proofErr w:type="spellStart"/>
-      <w:r>
-        <w:rPr>
-          <w:b/>
-        </w:rPr>
-        <w:t>i</w:t>
-      </w:r>
-      <w:proofErr w:type="spellEnd"/>
-      <w:r>
-        <w:rPr>
-          <w:b/>
-        </w:rPr>
-        <w:t xml:space="preserve">) = </w:t>
-      </w:r>
-      <w:proofErr w:type="spellStart"/>
-      <w:r>
-        <w:t>ith</w:t>
-      </w:r>
-      <w:proofErr w:type="spellEnd"/>
-      <w:r>
-        <w:t xml:space="preserve"> element of vector Y</w:t>
+        <w:t xml:space="preserve">Y(i) = </w:t>
+      </w:r>
+      <w:r>
+        <w:t>ith element of vector Y</w:t>
       </w:r>
     </w:p>
     <w:p>
@@ -290,6 +251,27 @@
     <w:p>
       <w:pPr>
         <w:pStyle w:val="ListBullet"/>
+      </w:pPr>
+      <w:r>
+        <w:t>Matrices are usually denoted by uppercase names while vectors are lowercase.</w:t>
+      </w:r>
+    </w:p>
+    <w:p>
+      <w:pPr>
+        <w:pStyle w:val="ListBullet"/>
+      </w:pPr>
+    </w:p>
+    <w:p>
+      <w:pPr>
+        <w:pStyle w:val="ListParagraph"/>
+        <w:rPr>
+          <w:b/>
+        </w:rPr>
+      </w:pPr>
+    </w:p>
+    <w:p>
+      <w:pPr>
+        <w:pStyle w:val="ListBullet"/>
         <w:rPr>
           <w:i/>
         </w:rPr>
@@ -304,7 +286,31 @@
         <w:rPr>
           <w:b/>
         </w:rPr>
-        <w:t xml:space="preserve"> (Real #)</w:t>
+        <w:t xml:space="preserve"> (Real #</w:t>
+      </w:r>
+      <w:r>
+        <w:rPr>
+          <w:b/>
+        </w:rPr>
+        <w:t>, object that i</w:t>
+      </w:r>
+      <w:r>
+        <w:rPr>
+          <w:b/>
+        </w:rPr>
+        <w:t>s a single value, not a vector or matrix</w:t>
+      </w:r>
+      <w:r>
+        <w:rPr>
+          <w:b/>
+        </w:rPr>
+        <w:t xml:space="preserve"> </w:t>
+      </w:r>
+      <w:r>
+        <w:rPr>
+          <w:b/>
+        </w:rPr>
+        <w:t>)</w:t>
       </w:r>
       <w:r>
         <w:rPr>
@@ -397,6 +403,87 @@
     <w:p>
       <w:pPr>
         <w:pStyle w:val="ListBullet"/>
+        <w:tabs>
+          <w:tab w:val="clear" w:pos="360"/>
+          <w:tab w:val="num" w:pos="720"/>
+        </w:tabs>
+        <w:ind w:left="720"/>
+        <w:rPr>
+          <w:i/>
+        </w:rPr>
+      </w:pPr>
+      <w:r>
+        <w:rPr>
+          <w:rFonts w:ascii="MathJax_AMS" w:hAnsi="MathJax_AMS"/>
+          <w:sz w:val="26"/>
+          <w:szCs w:val="26"/>
+          <w:bdr w:val="none" w:sz="0" w:space="0" w:color="auto" w:frame="1"/>
+        </w:rPr>
+        <w:t>R</w:t>
+      </w:r>
+      <w:r>
+        <w:t xml:space="preserve"> </w:t>
+      </w:r>
+      <w:r>
+        <w:t>refers to the set of scalar real numbers.</w:t>
+      </w:r>
+    </w:p>
+    <w:p>
+      <w:pPr>
+        <w:pStyle w:val="ListBullet"/>
+        <w:tabs>
+          <w:tab w:val="clear" w:pos="360"/>
+          <w:tab w:val="num" w:pos="720"/>
+        </w:tabs>
+        <w:ind w:left="720"/>
+        <w:rPr>
+          <w:i/>
+        </w:rPr>
+      </w:pPr>
+      <w:r>
+        <w:rPr>
+          <w:rFonts w:ascii="MathJax_AMS" w:hAnsi="MathJax_AMS"/>
+          <w:sz w:val="26"/>
+          <w:szCs w:val="26"/>
+          <w:bdr w:val="none" w:sz="0" w:space="0" w:color="auto" w:frame="1"/>
+        </w:rPr>
+        <w:t>R</w:t>
+      </w:r>
+      <w:r>
+        <w:rPr>
+          <w:rFonts w:ascii="MathJax_Main" w:hAnsi="MathJax_Main"/>
+          <w:sz w:val="18"/>
+          <w:szCs w:val="18"/>
+          <w:bdr w:val="none" w:sz="0" w:space="0" w:color="auto" w:frame="1"/>
+        </w:rPr>
+        <w:t>n</w:t>
+      </w:r>
+      <w:r>
+        <w:rPr>
+          <w:rFonts w:ascii="MathJax_Main" w:hAnsi="MathJax_Main"/>
+          <w:sz w:val="18"/>
+          <w:szCs w:val="18"/>
+          <w:bdr w:val="none" w:sz="0" w:space="0" w:color="auto" w:frame="1"/>
+        </w:rPr>
+        <w:t xml:space="preserve"> </w:t>
+      </w:r>
+      <w:r>
+        <w:t>refers to the set of n-dimensional vectors of real numbers.</w:t>
+      </w:r>
+    </w:p>
+    <w:p>
+      <w:pPr>
+        <w:pStyle w:val="ListBullet"/>
+        <w:numPr>
+          <w:ilvl w:val="0"/>
+          <w:numId w:val="0"/>
+        </w:numPr>
+        <w:ind w:left="720"/>
+      </w:pPr>
+    </w:p>
+    <w:p>
+      <w:pPr>
+        <w:pStyle w:val="ListBullet"/>
         <w:rPr>
           <w:i/>
         </w:rPr>
@@ -477,6 +564,7 @@
         <w:rPr>
           <w:noProof/>
         </w:rPr>
+        <w:lastRenderedPageBreak/>
         <w:drawing>
           <wp:inline distT="0" distB="0" distL="0" distR="0" wp14:anchorId="78AF3663" wp14:editId="4D9110D9">
             <wp:extent cx="1371600" cy="638175"/>
@@ -657,7 +745,6 @@
         <w:rPr>
           <w:i/>
         </w:rPr>
-        <w:lastRenderedPageBreak/>
         <w:t>Columns in matrix must match rows in</w:t>
       </w:r>
       <w:r>
@@ -1184,26 +1271,11 @@
         <w:ind w:left="1080"/>
       </w:pPr>
       <w:r>
+        <w:lastRenderedPageBreak/>
         <w:t>When implementing this in software, it can be written in 1 line of code</w:t>
       </w:r>
       <w:r>
-        <w:t xml:space="preserve"> (simpler and more computationally efficient than a for loop for prediction(</w:t>
-      </w:r>
-      <w:proofErr w:type="spellStart"/>
-      <w:r>
-        <w:t>i</w:t>
-      </w:r>
-      <w:proofErr w:type="spellEnd"/>
-      <w:r>
-        <w:t xml:space="preserve">) through </w:t>
-      </w:r>
-      <w:proofErr w:type="spellStart"/>
-      <w:r>
-        <w:t>i</w:t>
-      </w:r>
-      <w:proofErr w:type="spellEnd"/>
-      <w:r>
-        <w:t xml:space="preserve"> in n:m</w:t>
+        <w:t xml:space="preserve"> (simpler and more computationally efficient than a for loop for prediction(i) through i in n:m</w:t>
       </w:r>
     </w:p>
     <w:p>
@@ -1222,21 +1294,7 @@
         <w:rPr>
           <w:b/>
         </w:rPr>
-        <w:t xml:space="preserve">Prediction = </w:t>
-      </w:r>
-      <w:proofErr w:type="spellStart"/>
-      <w:r>
-        <w:rPr>
-          <w:b/>
-        </w:rPr>
-        <w:t>DataMatrix</w:t>
-      </w:r>
-      <w:proofErr w:type="spellEnd"/>
-      <w:r>
-        <w:rPr>
-          <w:b/>
-        </w:rPr>
-        <w:t xml:space="preserve"> * Parameters</w:t>
+        <w:t>Prediction = DataMatrix * Parameters</w:t>
       </w:r>
       <w:r>
         <w:rPr>
@@ -1353,22 +1411,7 @@
         <w:rPr>
           <w:i/>
         </w:rPr>
-        <w:lastRenderedPageBreak/>
-        <w:t xml:space="preserve"># of </w:t>
-      </w:r>
-      <w:proofErr w:type="spellStart"/>
-      <w:r>
-        <w:rPr>
-          <w:i/>
-        </w:rPr>
-        <w:t>cols</w:t>
-      </w:r>
-      <w:proofErr w:type="spellEnd"/>
-      <w:r>
-        <w:rPr>
-          <w:i/>
-        </w:rPr>
-        <w:t xml:space="preserve"> in 1</w:t>
+        <w:t># of cols in 1</w:t>
       </w:r>
       <w:r>
         <w:rPr>
@@ -1415,7 +1458,7 @@
         </w:rPr>
         <w:drawing>
           <wp:inline distT="0" distB="0" distL="0" distR="0" wp14:anchorId="5FB55C38" wp14:editId="4EC01C57">
-            <wp:extent cx="1834080" cy="1487643"/>
+            <wp:extent cx="1410743" cy="1144270"/>
             <wp:effectExtent l="0" t="0" r="0" b="0"/>
             <wp:docPr id="56" name="Picture 56"/>
             <wp:cNvGraphicFramePr>
@@ -1437,7 +1480,7 @@
                   <pic:spPr>
                     <a:xfrm>
                       <a:off x="0" y="0"/>
-                      <a:ext cx="1852453" cy="1502546"/>
+                      <a:ext cx="1430067" cy="1159944"/>
                     </a:xfrm>
                     <a:prstGeom prst="rect">
                       <a:avLst/>
@@ -1467,8 +1510,8 @@
         </w:rPr>
         <w:drawing>
           <wp:inline distT="0" distB="0" distL="0" distR="0" wp14:anchorId="055C465D" wp14:editId="3FC2A8BC">
-            <wp:extent cx="3176905" cy="1435716"/>
-            <wp:effectExtent l="0" t="0" r="4445" b="0"/>
+            <wp:extent cx="2588802" cy="1169939"/>
+            <wp:effectExtent l="0" t="0" r="2540" b="0"/>
             <wp:docPr id="58" name="Picture 58"/>
             <wp:cNvGraphicFramePr>
               <a:graphicFrameLocks xmlns:a="http://schemas.openxmlformats.org/drawingml/2006/main" noChangeAspect="1"/>
@@ -1489,7 +1532,7 @@
                   <pic:spPr>
                     <a:xfrm>
                       <a:off x="0" y="0"/>
-                      <a:ext cx="3212203" cy="1451668"/>
+                      <a:ext cx="2640852" cy="1193461"/>
                     </a:xfrm>
                     <a:prstGeom prst="rect">
                       <a:avLst/>
@@ -1542,7 +1585,7 @@
           <w:ilvl w:val="0"/>
           <w:numId w:val="0"/>
         </w:numPr>
-        <w:ind w:left="720"/>
+        <w:ind w:left="720" w:firstLine="720"/>
       </w:pPr>
       <w:r>
         <w:rPr>
@@ -1550,8 +1593,8 @@
         </w:rPr>
         <w:drawing>
           <wp:inline distT="0" distB="0" distL="0" distR="0" wp14:anchorId="6501FAD6" wp14:editId="7A12CB9F">
-            <wp:extent cx="3672840" cy="1916861"/>
-            <wp:effectExtent l="0" t="0" r="3810" b="7620"/>
+            <wp:extent cx="2620455" cy="1367619"/>
+            <wp:effectExtent l="0" t="0" r="8890" b="4445"/>
             <wp:docPr id="59" name="Picture 59"/>
             <wp:cNvGraphicFramePr>
               <a:graphicFrameLocks xmlns:a="http://schemas.openxmlformats.org/drawingml/2006/main" noChangeAspect="1"/>
@@ -1572,7 +1615,7 @@
                   <pic:spPr>
                     <a:xfrm>
                       <a:off x="0" y="0"/>
-                      <a:ext cx="3684699" cy="1923050"/>
+                      <a:ext cx="2639839" cy="1377735"/>
                     </a:xfrm>
                     <a:prstGeom prst="rect">
                       <a:avLst/>
@@ -1619,9 +1662,487 @@
     <w:p>
       <w:pPr>
         <w:pStyle w:val="ListBullet"/>
-      </w:pPr>
-      <w:bookmarkStart w:id="0" w:name="_GoBack"/>
-      <w:bookmarkEnd w:id="0"/>
+        <w:numPr>
+          <w:ilvl w:val="0"/>
+          <w:numId w:val="0"/>
+        </w:numPr>
+        <w:ind w:left="1080"/>
+      </w:pPr>
+    </w:p>
+    <w:p>
+      <w:pPr>
+        <w:pStyle w:val="ListBullet"/>
+      </w:pPr>
+      <w:r>
+        <w:rPr>
+          <w:b/>
+        </w:rPr>
+        <w:t>Commutative Property of Multiplication of Real #’s</w:t>
+      </w:r>
+      <w:r>
+        <w:t xml:space="preserve"> </w:t>
+      </w:r>
+      <w:r>
+        <w:sym w:font="Wingdings" w:char="F0E0"/>
+      </w:r>
+      <w:r>
+        <w:t xml:space="preserve"> doesn’t matter order (3x5 = 5x3)</w:t>
+      </w:r>
+    </w:p>
+    <w:p>
+      <w:pPr>
+        <w:pStyle w:val="ListBullet"/>
+        <w:tabs>
+          <w:tab w:val="clear" w:pos="360"/>
+          <w:tab w:val="num" w:pos="720"/>
+        </w:tabs>
+        <w:ind w:left="720"/>
+        <w:rPr>
+          <w:i/>
+        </w:rPr>
+      </w:pPr>
+      <w:r>
+        <w:rPr>
+          <w:i/>
+        </w:rPr>
+        <w:t>NOT TRUE FOR MATRICES</w:t>
+      </w:r>
+    </w:p>
+    <w:p>
+      <w:pPr>
+        <w:pStyle w:val="ListBullet"/>
+        <w:numPr>
+          <w:ilvl w:val="0"/>
+          <w:numId w:val="0"/>
+        </w:numPr>
+        <w:ind w:left="1440"/>
+        <w:rPr>
+          <w:i/>
+        </w:rPr>
+      </w:pPr>
+      <w:r>
+        <w:rPr>
+          <w:noProof/>
+        </w:rPr>
+        <w:drawing>
+          <wp:inline distT="0" distB="0" distL="0" distR="0" wp14:anchorId="7A242F8B" wp14:editId="7768F3A8">
+            <wp:extent cx="1758315" cy="1014253"/>
+            <wp:effectExtent l="0" t="0" r="0" b="0"/>
+            <wp:docPr id="2" name="Picture 2"/>
+            <wp:cNvGraphicFramePr>
+              <a:graphicFrameLocks xmlns:a="http://schemas.openxmlformats.org/drawingml/2006/main" noChangeAspect="1"/>
+            </wp:cNvGraphicFramePr>
+            <a:graphic xmlns:a="http://schemas.openxmlformats.org/drawingml/2006/main">
+              <a:graphicData uri="http://schemas.openxmlformats.org/drawingml/2006/picture">
+                <pic:pic xmlns:pic="http://schemas.openxmlformats.org/drawingml/2006/picture">
+                  <pic:nvPicPr>
+                    <pic:cNvPr id="1" name=""/>
+                    <pic:cNvPicPr/>
+                  </pic:nvPicPr>
+                  <pic:blipFill>
+                    <a:blip r:embed="rId21"/>
+                    <a:stretch>
+                      <a:fillRect/>
+                    </a:stretch>
+                  </pic:blipFill>
+                  <pic:spPr>
+                    <a:xfrm>
+                      <a:off x="0" y="0"/>
+                      <a:ext cx="1773989" cy="1023294"/>
+                    </a:xfrm>
+                    <a:prstGeom prst="rect">
+                      <a:avLst/>
+                    </a:prstGeom>
+                  </pic:spPr>
+                </pic:pic>
+              </a:graphicData>
+            </a:graphic>
+          </wp:inline>
+        </w:drawing>
+      </w:r>
+      <w:r>
+        <w:rPr>
+          <w:i/>
+        </w:rPr>
+        <w:tab/>
+      </w:r>
+      <w:r>
+        <w:rPr>
+          <w:i/>
+        </w:rPr>
+        <w:tab/>
+      </w:r>
+      <w:r>
+        <w:rPr>
+          <w:noProof/>
+        </w:rPr>
+        <w:drawing>
+          <wp:inline distT="0" distB="0" distL="0" distR="0" wp14:anchorId="10C32061" wp14:editId="1A66C083">
+            <wp:extent cx="1449051" cy="1043940"/>
+            <wp:effectExtent l="0" t="0" r="0" b="3810"/>
+            <wp:docPr id="3" name="Picture 3"/>
+            <wp:cNvGraphicFramePr>
+              <a:graphicFrameLocks xmlns:a="http://schemas.openxmlformats.org/drawingml/2006/main" noChangeAspect="1"/>
+            </wp:cNvGraphicFramePr>
+            <a:graphic xmlns:a="http://schemas.openxmlformats.org/drawingml/2006/main">
+              <a:graphicData uri="http://schemas.openxmlformats.org/drawingml/2006/picture">
+                <pic:pic xmlns:pic="http://schemas.openxmlformats.org/drawingml/2006/picture">
+                  <pic:nvPicPr>
+                    <pic:cNvPr id="1" name=""/>
+                    <pic:cNvPicPr/>
+                  </pic:nvPicPr>
+                  <pic:blipFill>
+                    <a:blip r:embed="rId22"/>
+                    <a:stretch>
+                      <a:fillRect/>
+                    </a:stretch>
+                  </pic:blipFill>
+                  <pic:spPr>
+                    <a:xfrm>
+                      <a:off x="0" y="0"/>
+                      <a:ext cx="1454040" cy="1047534"/>
+                    </a:xfrm>
+                    <a:prstGeom prst="rect">
+                      <a:avLst/>
+                    </a:prstGeom>
+                  </pic:spPr>
+                </pic:pic>
+              </a:graphicData>
+            </a:graphic>
+          </wp:inline>
+        </w:drawing>
+      </w:r>
+    </w:p>
+    <w:p>
+      <w:pPr>
+        <w:pStyle w:val="ListBullet"/>
+        <w:rPr>
+          <w:i/>
+        </w:rPr>
+      </w:pPr>
+      <w:r>
+        <w:rPr>
+          <w:b/>
+        </w:rPr>
+        <w:t>Associative Property</w:t>
+      </w:r>
+    </w:p>
+    <w:p>
+      <w:pPr>
+        <w:pStyle w:val="ListBullet"/>
+        <w:numPr>
+          <w:ilvl w:val="0"/>
+          <w:numId w:val="0"/>
+        </w:numPr>
+        <w:ind w:left="720" w:firstLine="720"/>
+        <w:rPr>
+          <w:i/>
+        </w:rPr>
+      </w:pPr>
+      <w:r>
+        <w:rPr>
+          <w:noProof/>
+        </w:rPr>
+        <w:drawing>
+          <wp:inline distT="0" distB="0" distL="0" distR="0" wp14:anchorId="636FE30F" wp14:editId="6D6BFB2E">
+            <wp:extent cx="1278255" cy="300466"/>
+            <wp:effectExtent l="0" t="0" r="0" b="4445"/>
+            <wp:docPr id="4" name="Picture 4"/>
+            <wp:cNvGraphicFramePr>
+              <a:graphicFrameLocks xmlns:a="http://schemas.openxmlformats.org/drawingml/2006/main" noChangeAspect="1"/>
+            </wp:cNvGraphicFramePr>
+            <a:graphic xmlns:a="http://schemas.openxmlformats.org/drawingml/2006/main">
+              <a:graphicData uri="http://schemas.openxmlformats.org/drawingml/2006/picture">
+                <pic:pic xmlns:pic="http://schemas.openxmlformats.org/drawingml/2006/picture">
+                  <pic:nvPicPr>
+                    <pic:cNvPr id="1" name=""/>
+                    <pic:cNvPicPr/>
+                  </pic:nvPicPr>
+                  <pic:blipFill>
+                    <a:blip r:embed="rId23"/>
+                    <a:stretch>
+                      <a:fillRect/>
+                    </a:stretch>
+                  </pic:blipFill>
+                  <pic:spPr>
+                    <a:xfrm>
+                      <a:off x="0" y="0"/>
+                      <a:ext cx="1291159" cy="303499"/>
+                    </a:xfrm>
+                    <a:prstGeom prst="rect">
+                      <a:avLst/>
+                    </a:prstGeom>
+                  </pic:spPr>
+                </pic:pic>
+              </a:graphicData>
+            </a:graphic>
+          </wp:inline>
+        </w:drawing>
+      </w:r>
+      <w:r>
+        <w:rPr>
+          <w:noProof/>
+        </w:rPr>
+        <w:drawing>
+          <wp:inline distT="0" distB="0" distL="0" distR="0" wp14:anchorId="6B668B76" wp14:editId="408D977F">
+            <wp:extent cx="1043940" cy="558599"/>
+            <wp:effectExtent l="0" t="0" r="3810" b="0"/>
+            <wp:docPr id="5" name="Picture 5"/>
+            <wp:cNvGraphicFramePr>
+              <a:graphicFrameLocks xmlns:a="http://schemas.openxmlformats.org/drawingml/2006/main" noChangeAspect="1"/>
+            </wp:cNvGraphicFramePr>
+            <a:graphic xmlns:a="http://schemas.openxmlformats.org/drawingml/2006/main">
+              <a:graphicData uri="http://schemas.openxmlformats.org/drawingml/2006/picture">
+                <pic:pic xmlns:pic="http://schemas.openxmlformats.org/drawingml/2006/picture">
+                  <pic:nvPicPr>
+                    <pic:cNvPr id="1" name=""/>
+                    <pic:cNvPicPr/>
+                  </pic:nvPicPr>
+                  <pic:blipFill>
+                    <a:blip r:embed="rId24"/>
+                    <a:stretch>
+                      <a:fillRect/>
+                    </a:stretch>
+                  </pic:blipFill>
+                  <pic:spPr>
+                    <a:xfrm>
+                      <a:off x="0" y="0"/>
+                      <a:ext cx="1058646" cy="566468"/>
+                    </a:xfrm>
+                    <a:prstGeom prst="rect">
+                      <a:avLst/>
+                    </a:prstGeom>
+                  </pic:spPr>
+                </pic:pic>
+              </a:graphicData>
+            </a:graphic>
+          </wp:inline>
+        </w:drawing>
+      </w:r>
+    </w:p>
+    <w:p>
+      <w:pPr>
+        <w:pStyle w:val="ListBullet"/>
+        <w:numPr>
+          <w:ilvl w:val="0"/>
+          <w:numId w:val="0"/>
+        </w:numPr>
+        <w:ind w:left="720" w:firstLine="720"/>
+        <w:rPr>
+          <w:i/>
+        </w:rPr>
+      </w:pPr>
+      <w:r>
+        <w:rPr>
+          <w:noProof/>
+        </w:rPr>
+        <w:lastRenderedPageBreak/>
+        <w:drawing>
+          <wp:inline distT="0" distB="0" distL="0" distR="0" wp14:anchorId="06E850B5" wp14:editId="65CF3163">
+            <wp:extent cx="3589020" cy="909909"/>
+            <wp:effectExtent l="0" t="0" r="0" b="5080"/>
+            <wp:docPr id="6" name="Picture 6"/>
+            <wp:cNvGraphicFramePr>
+              <a:graphicFrameLocks xmlns:a="http://schemas.openxmlformats.org/drawingml/2006/main" noChangeAspect="1"/>
+            </wp:cNvGraphicFramePr>
+            <a:graphic xmlns:a="http://schemas.openxmlformats.org/drawingml/2006/main">
+              <a:graphicData uri="http://schemas.openxmlformats.org/drawingml/2006/picture">
+                <pic:pic xmlns:pic="http://schemas.openxmlformats.org/drawingml/2006/picture">
+                  <pic:nvPicPr>
+                    <pic:cNvPr id="1" name=""/>
+                    <pic:cNvPicPr/>
+                  </pic:nvPicPr>
+                  <pic:blipFill>
+                    <a:blip r:embed="rId25"/>
+                    <a:stretch>
+                      <a:fillRect/>
+                    </a:stretch>
+                  </pic:blipFill>
+                  <pic:spPr>
+                    <a:xfrm>
+                      <a:off x="0" y="0"/>
+                      <a:ext cx="3613321" cy="916070"/>
+                    </a:xfrm>
+                    <a:prstGeom prst="rect">
+                      <a:avLst/>
+                    </a:prstGeom>
+                  </pic:spPr>
+                </pic:pic>
+              </a:graphicData>
+            </a:graphic>
+          </wp:inline>
+        </w:drawing>
+      </w:r>
+    </w:p>
+    <w:p>
+      <w:pPr>
+        <w:pStyle w:val="ListBullet"/>
+      </w:pPr>
+      <w:r>
+        <w:rPr>
+          <w:b/>
+        </w:rPr>
+        <w:t>Identity Matrix</w:t>
+      </w:r>
+      <w:r>
+        <w:rPr>
+          <w:b/>
+        </w:rPr>
+        <w:t xml:space="preserve"> (</w:t>
+      </w:r>
+      <w:r>
+        <w:rPr>
+          <w:b/>
+          <w:i/>
+        </w:rPr>
+        <w:t>I)</w:t>
+      </w:r>
+    </w:p>
+    <w:p>
+      <w:pPr>
+        <w:pStyle w:val="ListBullet"/>
+        <w:tabs>
+          <w:tab w:val="clear" w:pos="360"/>
+          <w:tab w:val="num" w:pos="720"/>
+        </w:tabs>
+        <w:ind w:left="720"/>
+      </w:pPr>
+      <w:r>
+        <w:rPr>
+          <w:b/>
+        </w:rPr>
+        <w:t xml:space="preserve">1 = identity </w:t>
+      </w:r>
+      <w:r>
+        <w:sym w:font="Wingdings" w:char="F0E0"/>
+      </w:r>
+      <w:r>
+        <w:t xml:space="preserve"> 1*z = z*1 = z</w:t>
+      </w:r>
+      <w:r>
+        <w:t xml:space="preserve"> for any number z</w:t>
+      </w:r>
+    </w:p>
+    <w:p>
+      <w:pPr>
+        <w:pStyle w:val="ListBullet"/>
+        <w:tabs>
+          <w:tab w:val="clear" w:pos="360"/>
+          <w:tab w:val="num" w:pos="720"/>
+        </w:tabs>
+        <w:ind w:left="720"/>
+      </w:pPr>
+      <w:r>
+        <w:t>Ma</w:t>
+      </w:r>
+      <w:r>
+        <w:t>t</w:t>
+      </w:r>
+      <w:r>
+        <w:t>rix where diagonals = 1</w:t>
+      </w:r>
+    </w:p>
+    <w:p>
+      <w:pPr>
+        <w:pStyle w:val="ListBullet"/>
+        <w:numPr>
+          <w:ilvl w:val="0"/>
+          <w:numId w:val="0"/>
+        </w:numPr>
+        <w:ind w:left="1800"/>
+      </w:pPr>
+      <w:r>
+        <w:rPr>
+          <w:noProof/>
+        </w:rPr>
+        <w:drawing>
+          <wp:inline distT="0" distB="0" distL="0" distR="0" wp14:anchorId="06DFC262" wp14:editId="39567134">
+            <wp:extent cx="2482215" cy="713376"/>
+            <wp:effectExtent l="0" t="0" r="0" b="0"/>
+            <wp:docPr id="8" name="Picture 8"/>
+            <wp:cNvGraphicFramePr>
+              <a:graphicFrameLocks xmlns:a="http://schemas.openxmlformats.org/drawingml/2006/main" noChangeAspect="1"/>
+            </wp:cNvGraphicFramePr>
+            <a:graphic xmlns:a="http://schemas.openxmlformats.org/drawingml/2006/main">
+              <a:graphicData uri="http://schemas.openxmlformats.org/drawingml/2006/picture">
+                <pic:pic xmlns:pic="http://schemas.openxmlformats.org/drawingml/2006/picture">
+                  <pic:nvPicPr>
+                    <pic:cNvPr id="1" name=""/>
+                    <pic:cNvPicPr/>
+                  </pic:nvPicPr>
+                  <pic:blipFill>
+                    <a:blip r:embed="rId26"/>
+                    <a:stretch>
+                      <a:fillRect/>
+                    </a:stretch>
+                  </pic:blipFill>
+                  <pic:spPr>
+                    <a:xfrm>
+                      <a:off x="0" y="0"/>
+                      <a:ext cx="2546033" cy="731717"/>
+                    </a:xfrm>
+                    <a:prstGeom prst="rect">
+                      <a:avLst/>
+                    </a:prstGeom>
+                  </pic:spPr>
+                </pic:pic>
+              </a:graphicData>
+            </a:graphic>
+          </wp:inline>
+        </w:drawing>
+      </w:r>
+    </w:p>
+    <w:p>
+      <w:pPr>
+        <w:pStyle w:val="ListBullet"/>
+        <w:tabs>
+          <w:tab w:val="clear" w:pos="360"/>
+          <w:tab w:val="num" w:pos="720"/>
+        </w:tabs>
+        <w:ind w:left="720"/>
+      </w:pPr>
+      <w:r>
+        <w:t xml:space="preserve">For any matrix A </w:t>
+      </w:r>
+      <w:r>
+        <w:sym w:font="Wingdings" w:char="F0E0"/>
+      </w:r>
+      <w:r>
+        <w:t xml:space="preserve"> A*</w:t>
+      </w:r>
+      <w:r>
+        <w:rPr>
+          <w:i/>
+        </w:rPr>
+        <w:t xml:space="preserve">I </w:t>
+      </w:r>
+      <w:r>
+        <w:t xml:space="preserve">= </w:t>
+      </w:r>
+      <w:r>
+        <w:rPr>
+          <w:i/>
+        </w:rPr>
+        <w:t>I</w:t>
+      </w:r>
+      <w:r>
+        <w:t>*A = A</w:t>
+      </w:r>
+      <w:r>
+        <w:t xml:space="preserve"> </w:t>
+      </w:r>
+      <w:r>
+        <w:sym w:font="Wingdings" w:char="F0E0"/>
+      </w:r>
+      <w:r>
+        <w:t xml:space="preserve"> </w:t>
+      </w:r>
+      <w:r>
+        <w:rPr>
+          <w:i/>
+        </w:rPr>
+        <w:t>only time commutative property is true for matrices</w:t>
+      </w:r>
     </w:p>
     <w:p>
       <w:pPr>
@@ -1632,21 +2153,2615 @@
         </w:numPr>
         <w:ind w:left="360" w:hanging="360"/>
         <w:rPr>
+          <w:i/>
+        </w:rPr>
+      </w:pPr>
+    </w:p>
+    <w:p>
+      <w:pPr>
+        <w:pStyle w:val="ListBullet"/>
+      </w:pPr>
+      <w:r>
+        <w:rPr>
           <w:b/>
         </w:rPr>
-      </w:pPr>
-    </w:p>
-    <w:p>
-      <w:pPr>
-        <w:shd w:val="clear" w:color="auto" w:fill="FFFFFF"/>
-        <w:spacing w:after="300" w:line="315" w:lineRule="atLeast"/>
-        <w:rPr>
-          <w:rFonts w:ascii="Arial" w:eastAsia="Times New Roman" w:hAnsi="Arial" w:cs="Arial"/>
-          <w:color w:val="373A3C"/>
-          <w:sz w:val="21"/>
-          <w:szCs w:val="21"/>
-        </w:rPr>
-      </w:pPr>
+        <w:t xml:space="preserve">Inverse </w:t>
+      </w:r>
+      <w:r>
+        <w:t>of a number = the number that when multiplied by the original number = 1</w:t>
+      </w:r>
+    </w:p>
+    <w:p>
+      <w:pPr>
+        <w:pStyle w:val="ListBullet"/>
+        <w:tabs>
+          <w:tab w:val="clear" w:pos="360"/>
+          <w:tab w:val="num" w:pos="720"/>
+        </w:tabs>
+        <w:ind w:left="720"/>
+      </w:pPr>
+      <w:r>
+        <w:t>3 * 3^-1 = 1</w:t>
+      </w:r>
+    </w:p>
+    <w:p>
+      <w:pPr>
+        <w:pStyle w:val="ListBullet"/>
+        <w:tabs>
+          <w:tab w:val="clear" w:pos="360"/>
+          <w:tab w:val="num" w:pos="720"/>
+        </w:tabs>
+        <w:ind w:left="720"/>
+      </w:pPr>
+      <w:r>
+        <w:t>Not all #’s have an inverse (0^-1 = 0</w:t>
+      </w:r>
+    </w:p>
+    <w:p>
+      <w:pPr>
+        <w:pStyle w:val="ListBullet"/>
+        <w:tabs>
+          <w:tab w:val="clear" w:pos="360"/>
+          <w:tab w:val="num" w:pos="720"/>
+        </w:tabs>
+        <w:ind w:left="720"/>
+      </w:pPr>
+      <w:r>
+        <w:t>Matrices</w:t>
+      </w:r>
+      <w:r>
+        <w:t xml:space="preserve"> have </w:t>
+      </w:r>
+      <w:r>
+        <w:t>inverses</w:t>
+      </w:r>
+      <w:r>
+        <w:t xml:space="preserve"> </w:t>
+      </w:r>
+      <w:r>
+        <w:sym w:font="Wingdings" w:char="F0E0"/>
+      </w:r>
+      <w:r>
+        <w:t xml:space="preserve"> A*A^-1 = A^-1*A = </w:t>
+      </w:r>
+      <w:r>
+        <w:rPr>
+          <w:i/>
+        </w:rPr>
+        <w:t>I</w:t>
+      </w:r>
+      <w:r>
+        <w:rPr>
+          <w:i/>
+        </w:rPr>
+        <w:t xml:space="preserve"> </w:t>
+      </w:r>
+      <w:r>
+        <w:t>(i</w:t>
+      </w:r>
+      <w:r>
+        <w:t>de</w:t>
+      </w:r>
+      <w:r>
+        <w:t>nt</w:t>
+      </w:r>
+      <w:r>
+        <w:t>ity matrix)</w:t>
+      </w:r>
+    </w:p>
+    <w:p>
+      <w:pPr>
+        <w:pStyle w:val="ListBullet"/>
+        <w:tabs>
+          <w:tab w:val="clear" w:pos="360"/>
+          <w:tab w:val="num" w:pos="1080"/>
+        </w:tabs>
+        <w:ind w:left="1080"/>
+      </w:pPr>
+      <w:r>
+        <w:t xml:space="preserve">Must be a </w:t>
+      </w:r>
+      <w:r>
+        <w:rPr>
+          <w:b/>
+        </w:rPr>
+        <w:t xml:space="preserve">square matrix </w:t>
+      </w:r>
+      <w:r>
+        <w:t>(</w:t>
+      </w:r>
+      <w:r>
+        <w:t>MxM</w:t>
+      </w:r>
+      <w:r>
+        <w:t>)</w:t>
+      </w:r>
+    </w:p>
+    <w:p>
+      <w:pPr>
+        <w:pStyle w:val="ListBullet"/>
+        <w:tabs>
+          <w:tab w:val="clear" w:pos="360"/>
+          <w:tab w:val="num" w:pos="1080"/>
+        </w:tabs>
+        <w:ind w:left="1080"/>
+      </w:pPr>
+      <w:r>
+        <w:rPr>
+          <w:noProof/>
+        </w:rPr>
+        <w:drawing>
+          <wp:inline distT="0" distB="0" distL="0" distR="0" wp14:anchorId="65B320C7" wp14:editId="100FD474">
+            <wp:extent cx="3970020" cy="609076"/>
+            <wp:effectExtent l="0" t="0" r="0" b="635"/>
+            <wp:docPr id="9" name="Picture 9"/>
+            <wp:cNvGraphicFramePr>
+              <a:graphicFrameLocks xmlns:a="http://schemas.openxmlformats.org/drawingml/2006/main" noChangeAspect="1"/>
+            </wp:cNvGraphicFramePr>
+            <a:graphic xmlns:a="http://schemas.openxmlformats.org/drawingml/2006/main">
+              <a:graphicData uri="http://schemas.openxmlformats.org/drawingml/2006/picture">
+                <pic:pic xmlns:pic="http://schemas.openxmlformats.org/drawingml/2006/picture">
+                  <pic:nvPicPr>
+                    <pic:cNvPr id="1" name=""/>
+                    <pic:cNvPicPr/>
+                  </pic:nvPicPr>
+                  <pic:blipFill>
+                    <a:blip r:embed="rId27"/>
+                    <a:stretch>
+                      <a:fillRect/>
+                    </a:stretch>
+                  </pic:blipFill>
+                  <pic:spPr>
+                    <a:xfrm>
+                      <a:off x="0" y="0"/>
+                      <a:ext cx="4011131" cy="615383"/>
+                    </a:xfrm>
+                    <a:prstGeom prst="rect">
+                      <a:avLst/>
+                    </a:prstGeom>
+                  </pic:spPr>
+                </pic:pic>
+              </a:graphicData>
+            </a:graphic>
+          </wp:inline>
+        </w:drawing>
+      </w:r>
+    </w:p>
+    <w:p>
+      <w:pPr>
+        <w:pStyle w:val="ListBullet"/>
+        <w:numPr>
+          <w:ilvl w:val="0"/>
+          <w:numId w:val="0"/>
+        </w:numPr>
+        <w:ind w:left="1080"/>
+      </w:pPr>
+    </w:p>
+    <w:p>
+      <w:pPr>
+        <w:pStyle w:val="ListBullet"/>
+      </w:pPr>
+      <w:r>
+        <w:rPr>
+          <w:b/>
+        </w:rPr>
+        <w:t>Tranpose</w:t>
+      </w:r>
+    </w:p>
+    <w:p>
+      <w:pPr>
+        <w:pStyle w:val="ListBullet"/>
+        <w:tabs>
+          <w:tab w:val="clear" w:pos="360"/>
+          <w:tab w:val="num" w:pos="1080"/>
+        </w:tabs>
+        <w:ind w:left="1080"/>
+      </w:pPr>
+      <w:r>
+        <w:rPr>
+          <w:noProof/>
+        </w:rPr>
+        <w:drawing>
+          <wp:inline distT="0" distB="0" distL="0" distR="0" wp14:anchorId="47AEAEFA" wp14:editId="22B663C8">
+            <wp:extent cx="3383280" cy="663643"/>
+            <wp:effectExtent l="0" t="0" r="7620" b="3175"/>
+            <wp:docPr id="10" name="Picture 10"/>
+            <wp:cNvGraphicFramePr>
+              <a:graphicFrameLocks xmlns:a="http://schemas.openxmlformats.org/drawingml/2006/main" noChangeAspect="1"/>
+            </wp:cNvGraphicFramePr>
+            <a:graphic xmlns:a="http://schemas.openxmlformats.org/drawingml/2006/main">
+              <a:graphicData uri="http://schemas.openxmlformats.org/drawingml/2006/picture">
+                <pic:pic xmlns:pic="http://schemas.openxmlformats.org/drawingml/2006/picture">
+                  <pic:nvPicPr>
+                    <pic:cNvPr id="1" name=""/>
+                    <pic:cNvPicPr/>
+                  </pic:nvPicPr>
+                  <pic:blipFill>
+                    <a:blip r:embed="rId28"/>
+                    <a:stretch>
+                      <a:fillRect/>
+                    </a:stretch>
+                  </pic:blipFill>
+                  <pic:spPr>
+                    <a:xfrm>
+                      <a:off x="0" y="0"/>
+                      <a:ext cx="3437111" cy="674202"/>
+                    </a:xfrm>
+                    <a:prstGeom prst="rect">
+                      <a:avLst/>
+                    </a:prstGeom>
+                  </pic:spPr>
+                </pic:pic>
+              </a:graphicData>
+            </a:graphic>
+          </wp:inline>
+        </w:drawing>
+      </w:r>
+    </w:p>
+    <w:p>
+      <w:pPr>
+        <w:pStyle w:val="ListBullet"/>
+        <w:numPr>
+          <w:ilvl w:val="0"/>
+          <w:numId w:val="0"/>
+        </w:numPr>
+        <w:ind w:left="1080"/>
+      </w:pPr>
+    </w:p>
+    <w:p>
+      <w:pPr>
+        <w:pStyle w:val="ListBullet"/>
+        <w:numPr>
+          <w:ilvl w:val="0"/>
+          <w:numId w:val="0"/>
+        </w:numPr>
+        <w:ind w:left="720"/>
+      </w:pPr>
+    </w:p>
+    <w:p>
+      <w:pPr>
+        <w:shd w:val="clear" w:color="auto" w:fill="FFFFFF"/>
+        <w:spacing w:after="300" w:line="315" w:lineRule="atLeast"/>
+        <w:rPr>
+          <w:rFonts w:ascii="Arial" w:eastAsia="Times New Roman" w:hAnsi="Arial" w:cs="Arial"/>
+          <w:color w:val="373A3C"/>
+          <w:sz w:val="21"/>
+          <w:szCs w:val="21"/>
+        </w:rPr>
+      </w:pPr>
+      <w:r>
+        <w:rPr>
+          <w:noProof/>
+        </w:rPr>
+        <w:drawing>
+          <wp:inline distT="0" distB="0" distL="0" distR="0" wp14:anchorId="629C1FA8" wp14:editId="758CC155">
+            <wp:extent cx="1995956" cy="792480"/>
+            <wp:effectExtent l="0" t="0" r="4445" b="7620"/>
+            <wp:docPr id="11" name="Picture 11"/>
+            <wp:cNvGraphicFramePr>
+              <a:graphicFrameLocks xmlns:a="http://schemas.openxmlformats.org/drawingml/2006/main" noChangeAspect="1"/>
+            </wp:cNvGraphicFramePr>
+            <a:graphic xmlns:a="http://schemas.openxmlformats.org/drawingml/2006/main">
+              <a:graphicData uri="http://schemas.openxmlformats.org/drawingml/2006/picture">
+                <pic:pic xmlns:pic="http://schemas.openxmlformats.org/drawingml/2006/picture">
+                  <pic:nvPicPr>
+                    <pic:cNvPr id="1" name=""/>
+                    <pic:cNvPicPr/>
+                  </pic:nvPicPr>
+                  <pic:blipFill rotWithShape="1">
+                    <a:blip r:embed="rId29"/>
+                    <a:srcRect b="67852"/>
+                    <a:stretch/>
+                  </pic:blipFill>
+                  <pic:spPr bwMode="auto">
+                    <a:xfrm>
+                      <a:off x="0" y="0"/>
+                      <a:ext cx="2029598" cy="805837"/>
+                    </a:xfrm>
+                    <a:prstGeom prst="rect">
+                      <a:avLst/>
+                    </a:prstGeom>
+                    <a:ln>
+                      <a:noFill/>
+                    </a:ln>
+                    <a:extLst>
+                      <a:ext uri="{53640926-AAD7-44D8-BBD7-CCE9431645EC}">
+                        <a14:shadowObscured xmlns:a14="http://schemas.microsoft.com/office/drawing/2010/main"/>
+                      </a:ext>
+                    </a:extLst>
+                  </pic:spPr>
+                </pic:pic>
+              </a:graphicData>
+            </a:graphic>
+          </wp:inline>
+        </w:drawing>
+      </w:r>
+      <w:r>
+        <w:rPr>
+          <w:noProof/>
+        </w:rPr>
+        <w:drawing>
+          <wp:inline distT="0" distB="0" distL="0" distR="0" wp14:anchorId="3EA020F6" wp14:editId="201D503D">
+            <wp:extent cx="1995805" cy="419100"/>
+            <wp:effectExtent l="0" t="0" r="4445" b="0"/>
+            <wp:docPr id="17" name="Picture 17"/>
+            <wp:cNvGraphicFramePr>
+              <a:graphicFrameLocks xmlns:a="http://schemas.openxmlformats.org/drawingml/2006/main" noChangeAspect="1"/>
+            </wp:cNvGraphicFramePr>
+            <a:graphic xmlns:a="http://schemas.openxmlformats.org/drawingml/2006/main">
+              <a:graphicData uri="http://schemas.openxmlformats.org/drawingml/2006/picture">
+                <pic:pic xmlns:pic="http://schemas.openxmlformats.org/drawingml/2006/picture">
+                  <pic:nvPicPr>
+                    <pic:cNvPr id="1" name=""/>
+                    <pic:cNvPicPr/>
+                  </pic:nvPicPr>
+                  <pic:blipFill rotWithShape="1">
+                    <a:blip r:embed="rId29"/>
+                    <a:srcRect t="61824" b="21173"/>
+                    <a:stretch/>
+                  </pic:blipFill>
+                  <pic:spPr bwMode="auto">
+                    <a:xfrm>
+                      <a:off x="0" y="0"/>
+                      <a:ext cx="2029598" cy="426196"/>
+                    </a:xfrm>
+                    <a:prstGeom prst="rect">
+                      <a:avLst/>
+                    </a:prstGeom>
+                    <a:ln>
+                      <a:noFill/>
+                    </a:ln>
+                    <a:extLst>
+                      <a:ext uri="{53640926-AAD7-44D8-BBD7-CCE9431645EC}">
+                        <a14:shadowObscured xmlns:a14="http://schemas.microsoft.com/office/drawing/2010/main"/>
+                      </a:ext>
+                    </a:extLst>
+                  </pic:spPr>
+                </pic:pic>
+              </a:graphicData>
+            </a:graphic>
+          </wp:inline>
+        </w:drawing>
+      </w:r>
+    </w:p>
+    <w:p>
+      <w:pPr>
+        <w:shd w:val="clear" w:color="auto" w:fill="FFFFFF"/>
+        <w:spacing w:after="300" w:line="315" w:lineRule="atLeast"/>
+        <w:rPr>
+          <w:rFonts w:ascii="Arial" w:eastAsia="Times New Roman" w:hAnsi="Arial" w:cs="Arial"/>
+          <w:color w:val="373A3C"/>
+          <w:sz w:val="21"/>
+          <w:szCs w:val="21"/>
+        </w:rPr>
+      </w:pPr>
+      <w:r>
+        <w:rPr>
+          <w:noProof/>
+        </w:rPr>
+        <w:drawing>
+          <wp:inline distT="0" distB="0" distL="0" distR="0" wp14:anchorId="6A1F1E18" wp14:editId="3AA20774">
+            <wp:extent cx="1624845" cy="830580"/>
+            <wp:effectExtent l="0" t="0" r="0" b="7620"/>
+            <wp:docPr id="13" name="Picture 13"/>
+            <wp:cNvGraphicFramePr>
+              <a:graphicFrameLocks xmlns:a="http://schemas.openxmlformats.org/drawingml/2006/main" noChangeAspect="1"/>
+            </wp:cNvGraphicFramePr>
+            <a:graphic xmlns:a="http://schemas.openxmlformats.org/drawingml/2006/main">
+              <a:graphicData uri="http://schemas.openxmlformats.org/drawingml/2006/picture">
+                <pic:pic xmlns:pic="http://schemas.openxmlformats.org/drawingml/2006/picture">
+                  <pic:nvPicPr>
+                    <pic:cNvPr id="1" name=""/>
+                    <pic:cNvPicPr/>
+                  </pic:nvPicPr>
+                  <pic:blipFill rotWithShape="1">
+                    <a:blip r:embed="rId30"/>
+                    <a:srcRect b="71501"/>
+                    <a:stretch/>
+                  </pic:blipFill>
+                  <pic:spPr bwMode="auto">
+                    <a:xfrm>
+                      <a:off x="0" y="0"/>
+                      <a:ext cx="1639799" cy="838224"/>
+                    </a:xfrm>
+                    <a:prstGeom prst="rect">
+                      <a:avLst/>
+                    </a:prstGeom>
+                    <a:ln>
+                      <a:noFill/>
+                    </a:ln>
+                    <a:extLst>
+                      <a:ext uri="{53640926-AAD7-44D8-BBD7-CCE9431645EC}">
+                        <a14:shadowObscured xmlns:a14="http://schemas.microsoft.com/office/drawing/2010/main"/>
+                      </a:ext>
+                    </a:extLst>
+                  </pic:spPr>
+                </pic:pic>
+              </a:graphicData>
+            </a:graphic>
+          </wp:inline>
+        </w:drawing>
+      </w:r>
+      <w:r>
+        <w:rPr>
+          <w:noProof/>
+        </w:rPr>
+        <w:drawing>
+          <wp:inline distT="0" distB="0" distL="0" distR="0" wp14:anchorId="036692B6" wp14:editId="11170997">
+            <wp:extent cx="1899285" cy="605159"/>
+            <wp:effectExtent l="0" t="0" r="5715" b="4445"/>
+            <wp:docPr id="18" name="Picture 18"/>
+            <wp:cNvGraphicFramePr>
+              <a:graphicFrameLocks xmlns:a="http://schemas.openxmlformats.org/drawingml/2006/main" noChangeAspect="1"/>
+            </wp:cNvGraphicFramePr>
+            <a:graphic xmlns:a="http://schemas.openxmlformats.org/drawingml/2006/main">
+              <a:graphicData uri="http://schemas.openxmlformats.org/drawingml/2006/picture">
+                <pic:pic xmlns:pic="http://schemas.openxmlformats.org/drawingml/2006/picture">
+                  <pic:nvPicPr>
+                    <pic:cNvPr id="1" name=""/>
+                    <pic:cNvPicPr/>
+                  </pic:nvPicPr>
+                  <pic:blipFill rotWithShape="1">
+                    <a:blip r:embed="rId30"/>
+                    <a:srcRect t="31437" b="50799"/>
+                    <a:stretch/>
+                  </pic:blipFill>
+                  <pic:spPr bwMode="auto">
+                    <a:xfrm>
+                      <a:off x="0" y="0"/>
+                      <a:ext cx="1937691" cy="617396"/>
+                    </a:xfrm>
+                    <a:prstGeom prst="rect">
+                      <a:avLst/>
+                    </a:prstGeom>
+                    <a:ln>
+                      <a:noFill/>
+                    </a:ln>
+                    <a:extLst>
+                      <a:ext uri="{53640926-AAD7-44D8-BBD7-CCE9431645EC}">
+                        <a14:shadowObscured xmlns:a14="http://schemas.microsoft.com/office/drawing/2010/main"/>
+                      </a:ext>
+                    </a:extLst>
+                  </pic:spPr>
+                </pic:pic>
+              </a:graphicData>
+            </a:graphic>
+          </wp:inline>
+        </w:drawing>
+      </w:r>
+    </w:p>
+    <w:p>
+      <w:pPr>
+        <w:shd w:val="clear" w:color="auto" w:fill="FFFFFF"/>
+        <w:spacing w:after="300" w:line="315" w:lineRule="atLeast"/>
+        <w:rPr>
+          <w:rFonts w:ascii="Arial" w:eastAsia="Times New Roman" w:hAnsi="Arial" w:cs="Arial"/>
+          <w:color w:val="373A3C"/>
+          <w:sz w:val="21"/>
+          <w:szCs w:val="21"/>
+        </w:rPr>
+      </w:pPr>
+      <w:r>
+        <w:rPr>
+          <w:noProof/>
+        </w:rPr>
+        <w:lastRenderedPageBreak/>
+        <w:drawing>
+          <wp:inline distT="0" distB="0" distL="0" distR="0" wp14:anchorId="2DA9C318" wp14:editId="5171799A">
+            <wp:extent cx="1988820" cy="809638"/>
+            <wp:effectExtent l="0" t="0" r="0" b="9525"/>
+            <wp:docPr id="12" name="Picture 12"/>
+            <wp:cNvGraphicFramePr>
+              <a:graphicFrameLocks xmlns:a="http://schemas.openxmlformats.org/drawingml/2006/main" noChangeAspect="1"/>
+            </wp:cNvGraphicFramePr>
+            <a:graphic xmlns:a="http://schemas.openxmlformats.org/drawingml/2006/main">
+              <a:graphicData uri="http://schemas.openxmlformats.org/drawingml/2006/picture">
+                <pic:pic xmlns:pic="http://schemas.openxmlformats.org/drawingml/2006/picture">
+                  <pic:nvPicPr>
+                    <pic:cNvPr id="1" name=""/>
+                    <pic:cNvPicPr/>
+                  </pic:nvPicPr>
+                  <pic:blipFill rotWithShape="1">
+                    <a:blip r:embed="rId31"/>
+                    <a:srcRect r="13734" b="64817"/>
+                    <a:stretch/>
+                  </pic:blipFill>
+                  <pic:spPr bwMode="auto">
+                    <a:xfrm>
+                      <a:off x="0" y="0"/>
+                      <a:ext cx="2004903" cy="816185"/>
+                    </a:xfrm>
+                    <a:prstGeom prst="rect">
+                      <a:avLst/>
+                    </a:prstGeom>
+                    <a:ln>
+                      <a:noFill/>
+                    </a:ln>
+                    <a:extLst>
+                      <a:ext uri="{53640926-AAD7-44D8-BBD7-CCE9431645EC}">
+                        <a14:shadowObscured xmlns:a14="http://schemas.microsoft.com/office/drawing/2010/main"/>
+                      </a:ext>
+                    </a:extLst>
+                  </pic:spPr>
+                </pic:pic>
+              </a:graphicData>
+            </a:graphic>
+          </wp:inline>
+        </w:drawing>
+      </w:r>
+      <w:r>
+        <w:rPr>
+          <w:noProof/>
+        </w:rPr>
+        <w:drawing>
+          <wp:inline distT="0" distB="0" distL="0" distR="0" wp14:anchorId="16B53C01" wp14:editId="41CBBC8B">
+            <wp:extent cx="1592580" cy="426720"/>
+            <wp:effectExtent l="0" t="0" r="7620" b="0"/>
+            <wp:docPr id="19" name="Picture 19"/>
+            <wp:cNvGraphicFramePr>
+              <a:graphicFrameLocks xmlns:a="http://schemas.openxmlformats.org/drawingml/2006/main" noChangeAspect="1"/>
+            </wp:cNvGraphicFramePr>
+            <a:graphic xmlns:a="http://schemas.openxmlformats.org/drawingml/2006/main">
+              <a:graphicData uri="http://schemas.openxmlformats.org/drawingml/2006/picture">
+                <pic:pic xmlns:pic="http://schemas.openxmlformats.org/drawingml/2006/picture">
+                  <pic:nvPicPr>
+                    <pic:cNvPr id="1" name=""/>
+                    <pic:cNvPicPr/>
+                  </pic:nvPicPr>
+                  <pic:blipFill rotWithShape="1">
+                    <a:blip r:embed="rId31"/>
+                    <a:srcRect l="10783" t="38393" r="58762" b="53431"/>
+                    <a:stretch/>
+                  </pic:blipFill>
+                  <pic:spPr bwMode="auto">
+                    <a:xfrm>
+                      <a:off x="0" y="0"/>
+                      <a:ext cx="1592580" cy="426720"/>
+                    </a:xfrm>
+                    <a:prstGeom prst="rect">
+                      <a:avLst/>
+                    </a:prstGeom>
+                    <a:ln>
+                      <a:noFill/>
+                    </a:ln>
+                    <a:extLst>
+                      <a:ext uri="{53640926-AAD7-44D8-BBD7-CCE9431645EC}">
+                        <a14:shadowObscured xmlns:a14="http://schemas.microsoft.com/office/drawing/2010/main"/>
+                      </a:ext>
+                    </a:extLst>
+                  </pic:spPr>
+                </pic:pic>
+              </a:graphicData>
+            </a:graphic>
+          </wp:inline>
+        </w:drawing>
+      </w:r>
+    </w:p>
+    <w:p>
+      <w:pPr>
+        <w:shd w:val="clear" w:color="auto" w:fill="FFFFFF"/>
+        <w:spacing w:after="300" w:line="315" w:lineRule="atLeast"/>
+        <w:rPr>
+          <w:noProof/>
+        </w:rPr>
+      </w:pPr>
+    </w:p>
+    <w:p>
+      <w:pPr>
+        <w:shd w:val="clear" w:color="auto" w:fill="FFFFFF"/>
+        <w:spacing w:after="300" w:line="315" w:lineRule="atLeast"/>
+        <w:rPr>
+          <w:rFonts w:ascii="Arial" w:eastAsia="Times New Roman" w:hAnsi="Arial" w:cs="Arial"/>
+          <w:color w:val="373A3C"/>
+          <w:sz w:val="21"/>
+          <w:szCs w:val="21"/>
+        </w:rPr>
+      </w:pPr>
+      <w:r>
+        <w:rPr>
+          <w:noProof/>
+        </w:rPr>
+        <w:drawing>
+          <wp:inline distT="0" distB="0" distL="0" distR="0" wp14:anchorId="23574B67" wp14:editId="1C97BB4A">
+            <wp:extent cx="3116580" cy="525888"/>
+            <wp:effectExtent l="0" t="0" r="7620" b="7620"/>
+            <wp:docPr id="16" name="Picture 16"/>
+            <wp:cNvGraphicFramePr>
+              <a:graphicFrameLocks xmlns:a="http://schemas.openxmlformats.org/drawingml/2006/main" noChangeAspect="1"/>
+            </wp:cNvGraphicFramePr>
+            <a:graphic xmlns:a="http://schemas.openxmlformats.org/drawingml/2006/main">
+              <a:graphicData uri="http://schemas.openxmlformats.org/drawingml/2006/picture">
+                <pic:pic xmlns:pic="http://schemas.openxmlformats.org/drawingml/2006/picture">
+                  <pic:nvPicPr>
+                    <pic:cNvPr id="1" name=""/>
+                    <pic:cNvPicPr/>
+                  </pic:nvPicPr>
+                  <pic:blipFill rotWithShape="1">
+                    <a:blip r:embed="rId32"/>
+                    <a:srcRect r="27821" b="74633"/>
+                    <a:stretch/>
+                  </pic:blipFill>
+                  <pic:spPr bwMode="auto">
+                    <a:xfrm>
+                      <a:off x="0" y="0"/>
+                      <a:ext cx="3159347" cy="533104"/>
+                    </a:xfrm>
+                    <a:prstGeom prst="rect">
+                      <a:avLst/>
+                    </a:prstGeom>
+                    <a:ln>
+                      <a:noFill/>
+                    </a:ln>
+                    <a:extLst>
+                      <a:ext uri="{53640926-AAD7-44D8-BBD7-CCE9431645EC}">
+                        <a14:shadowObscured xmlns:a14="http://schemas.microsoft.com/office/drawing/2010/main"/>
+                      </a:ext>
+                    </a:extLst>
+                  </pic:spPr>
+                </pic:pic>
+              </a:graphicData>
+            </a:graphic>
+          </wp:inline>
+        </w:drawing>
+      </w:r>
+      <w:r>
+        <w:rPr>
+          <w:noProof/>
+        </w:rPr>
+        <w:drawing>
+          <wp:inline distT="0" distB="0" distL="0" distR="0" wp14:anchorId="0DF64AE9" wp14:editId="3CA49540">
+            <wp:extent cx="2773680" cy="429362"/>
+            <wp:effectExtent l="0" t="0" r="7620" b="8890"/>
+            <wp:docPr id="20" name="Picture 20"/>
+            <wp:cNvGraphicFramePr>
+              <a:graphicFrameLocks xmlns:a="http://schemas.openxmlformats.org/drawingml/2006/main" noChangeAspect="1"/>
+            </wp:cNvGraphicFramePr>
+            <a:graphic xmlns:a="http://schemas.openxmlformats.org/drawingml/2006/main">
+              <a:graphicData uri="http://schemas.openxmlformats.org/drawingml/2006/picture">
+                <pic:pic xmlns:pic="http://schemas.openxmlformats.org/drawingml/2006/picture">
+                  <pic:nvPicPr>
+                    <pic:cNvPr id="1" name=""/>
+                    <pic:cNvPicPr/>
+                  </pic:nvPicPr>
+                  <pic:blipFill rotWithShape="1">
+                    <a:blip r:embed="rId32"/>
+                    <a:srcRect l="8462" t="42724" r="8717" b="30574"/>
+                    <a:stretch/>
+                  </pic:blipFill>
+                  <pic:spPr bwMode="auto">
+                    <a:xfrm>
+                      <a:off x="0" y="0"/>
+                      <a:ext cx="2957362" cy="457796"/>
+                    </a:xfrm>
+                    <a:prstGeom prst="rect">
+                      <a:avLst/>
+                    </a:prstGeom>
+                    <a:ln>
+                      <a:noFill/>
+                    </a:ln>
+                    <a:extLst>
+                      <a:ext uri="{53640926-AAD7-44D8-BBD7-CCE9431645EC}">
+                        <a14:shadowObscured xmlns:a14="http://schemas.microsoft.com/office/drawing/2010/main"/>
+                      </a:ext>
+                    </a:extLst>
+                  </pic:spPr>
+                </pic:pic>
+              </a:graphicData>
+            </a:graphic>
+          </wp:inline>
+        </w:drawing>
+      </w:r>
+    </w:p>
+    <w:p>
+      <w:pPr>
+        <w:shd w:val="clear" w:color="auto" w:fill="FFFFFF"/>
+        <w:spacing w:after="300" w:line="315" w:lineRule="atLeast"/>
+        <w:ind w:left="4320" w:firstLine="720"/>
+        <w:rPr>
+          <w:rFonts w:ascii="Arial" w:eastAsia="Times New Roman" w:hAnsi="Arial" w:cs="Arial"/>
+          <w:color w:val="373A3C"/>
+          <w:sz w:val="21"/>
+          <w:szCs w:val="21"/>
+        </w:rPr>
+      </w:pPr>
+      <w:r>
+        <w:rPr>
+          <w:noProof/>
+        </w:rPr>
+        <w:drawing>
+          <wp:inline distT="0" distB="0" distL="0" distR="0" wp14:anchorId="18F366D5" wp14:editId="763789E0">
+            <wp:extent cx="2053856" cy="180975"/>
+            <wp:effectExtent l="0" t="0" r="3810" b="0"/>
+            <wp:docPr id="21" name="Picture 21"/>
+            <wp:cNvGraphicFramePr>
+              <a:graphicFrameLocks xmlns:a="http://schemas.openxmlformats.org/drawingml/2006/main" noChangeAspect="1"/>
+            </wp:cNvGraphicFramePr>
+            <a:graphic xmlns:a="http://schemas.openxmlformats.org/drawingml/2006/main">
+              <a:graphicData uri="http://schemas.openxmlformats.org/drawingml/2006/picture">
+                <pic:pic xmlns:pic="http://schemas.openxmlformats.org/drawingml/2006/picture">
+                  <pic:nvPicPr>
+                    <pic:cNvPr id="1" name=""/>
+                    <pic:cNvPicPr/>
+                  </pic:nvPicPr>
+                  <pic:blipFill>
+                    <a:blip r:embed="rId33"/>
+                    <a:stretch>
+                      <a:fillRect/>
+                    </a:stretch>
+                  </pic:blipFill>
+                  <pic:spPr>
+                    <a:xfrm>
+                      <a:off x="0" y="0"/>
+                      <a:ext cx="2129355" cy="187628"/>
+                    </a:xfrm>
+                    <a:prstGeom prst="rect">
+                      <a:avLst/>
+                    </a:prstGeom>
+                  </pic:spPr>
+                </pic:pic>
+              </a:graphicData>
+            </a:graphic>
+          </wp:inline>
+        </w:drawing>
+      </w:r>
+    </w:p>
+    <w:p>
+      <w:pPr>
+        <w:shd w:val="clear" w:color="auto" w:fill="FFFFFF"/>
+        <w:spacing w:after="300" w:line="315" w:lineRule="atLeast"/>
+        <w:rPr>
+          <w:rFonts w:ascii="Arial" w:eastAsia="Times New Roman" w:hAnsi="Arial" w:cs="Arial"/>
+          <w:color w:val="373A3C"/>
+          <w:sz w:val="21"/>
+          <w:szCs w:val="21"/>
+        </w:rPr>
+      </w:pPr>
+      <w:r>
+        <w:rPr>
+          <w:noProof/>
+        </w:rPr>
+        <w:drawing>
+          <wp:inline distT="0" distB="0" distL="0" distR="0" wp14:anchorId="5C9A296B" wp14:editId="5D2D8402">
+            <wp:extent cx="1790700" cy="647700"/>
+            <wp:effectExtent l="0" t="0" r="0" b="0"/>
+            <wp:docPr id="22" name="Picture 22"/>
+            <wp:cNvGraphicFramePr>
+              <a:graphicFrameLocks xmlns:a="http://schemas.openxmlformats.org/drawingml/2006/main" noChangeAspect="1"/>
+            </wp:cNvGraphicFramePr>
+            <a:graphic xmlns:a="http://schemas.openxmlformats.org/drawingml/2006/main">
+              <a:graphicData uri="http://schemas.openxmlformats.org/drawingml/2006/picture">
+                <pic:pic xmlns:pic="http://schemas.openxmlformats.org/drawingml/2006/picture">
+                  <pic:nvPicPr>
+                    <pic:cNvPr id="1" name=""/>
+                    <pic:cNvPicPr/>
+                  </pic:nvPicPr>
+                  <pic:blipFill>
+                    <a:blip r:embed="rId34"/>
+                    <a:stretch>
+                      <a:fillRect/>
+                    </a:stretch>
+                  </pic:blipFill>
+                  <pic:spPr>
+                    <a:xfrm>
+                      <a:off x="0" y="0"/>
+                      <a:ext cx="1790700" cy="647700"/>
+                    </a:xfrm>
+                    <a:prstGeom prst="rect">
+                      <a:avLst/>
+                    </a:prstGeom>
+                  </pic:spPr>
+                </pic:pic>
+              </a:graphicData>
+            </a:graphic>
+          </wp:inline>
+        </w:drawing>
+      </w:r>
+      <w:r>
+        <w:rPr>
+          <w:rFonts w:ascii="Arial" w:eastAsia="Times New Roman" w:hAnsi="Arial" w:cs="Arial"/>
+          <w:color w:val="373A3C"/>
+          <w:sz w:val="21"/>
+          <w:szCs w:val="21"/>
+        </w:rPr>
+        <w:tab/>
+      </w:r>
+      <w:bookmarkStart w:id="1" w:name="_GoBack"/>
+      <w:bookmarkEnd w:id="1"/>
+      <w:r>
+        <w:rPr>
+          <w:rFonts w:ascii="Arial" w:eastAsia="Times New Roman" w:hAnsi="Arial" w:cs="Arial"/>
+          <w:color w:val="373A3C"/>
+          <w:sz w:val="21"/>
+          <w:szCs w:val="21"/>
+        </w:rPr>
+        <w:tab/>
+      </w:r>
+      <w:r>
+        <w:rPr>
+          <w:noProof/>
+        </w:rPr>
+        <w:drawing>
+          <wp:inline distT="0" distB="0" distL="0" distR="0" wp14:anchorId="63BBB43A" wp14:editId="1EC091C5">
+            <wp:extent cx="1038225" cy="619125"/>
+            <wp:effectExtent l="0" t="0" r="9525" b="9525"/>
+            <wp:docPr id="23" name="Picture 23"/>
+            <wp:cNvGraphicFramePr>
+              <a:graphicFrameLocks xmlns:a="http://schemas.openxmlformats.org/drawingml/2006/main" noChangeAspect="1"/>
+            </wp:cNvGraphicFramePr>
+            <a:graphic xmlns:a="http://schemas.openxmlformats.org/drawingml/2006/main">
+              <a:graphicData uri="http://schemas.openxmlformats.org/drawingml/2006/picture">
+                <pic:pic xmlns:pic="http://schemas.openxmlformats.org/drawingml/2006/picture">
+                  <pic:nvPicPr>
+                    <pic:cNvPr id="1" name=""/>
+                    <pic:cNvPicPr/>
+                  </pic:nvPicPr>
+                  <pic:blipFill>
+                    <a:blip r:embed="rId35"/>
+                    <a:stretch>
+                      <a:fillRect/>
+                    </a:stretch>
+                  </pic:blipFill>
+                  <pic:spPr>
+                    <a:xfrm>
+                      <a:off x="0" y="0"/>
+                      <a:ext cx="1038225" cy="619125"/>
+                    </a:xfrm>
+                    <a:prstGeom prst="rect">
+                      <a:avLst/>
+                    </a:prstGeom>
+                  </pic:spPr>
+                </pic:pic>
+              </a:graphicData>
+            </a:graphic>
+          </wp:inline>
+        </w:drawing>
+      </w:r>
+    </w:p>
+    <w:p>
+      <w:pPr>
+        <w:shd w:val="clear" w:color="auto" w:fill="FFFFFF"/>
+        <w:spacing w:after="300" w:line="315" w:lineRule="atLeast"/>
+        <w:rPr>
+          <w:rFonts w:ascii="Arial" w:eastAsia="Times New Roman" w:hAnsi="Arial" w:cs="Arial"/>
+          <w:color w:val="373A3C"/>
+          <w:sz w:val="21"/>
+          <w:szCs w:val="21"/>
+        </w:rPr>
+      </w:pPr>
+      <w:r>
+        <w:rPr>
+          <w:noProof/>
+        </w:rPr>
+        <w:lastRenderedPageBreak/>
+        <w:drawing>
+          <wp:inline distT="0" distB="0" distL="0" distR="0" wp14:anchorId="31B18888" wp14:editId="77F5495B">
+            <wp:extent cx="5943600" cy="6492875"/>
+            <wp:effectExtent l="0" t="0" r="0" b="3175"/>
+            <wp:docPr id="15" name="Picture 15"/>
+            <wp:cNvGraphicFramePr>
+              <a:graphicFrameLocks xmlns:a="http://schemas.openxmlformats.org/drawingml/2006/main" noChangeAspect="1"/>
+            </wp:cNvGraphicFramePr>
+            <a:graphic xmlns:a="http://schemas.openxmlformats.org/drawingml/2006/main">
+              <a:graphicData uri="http://schemas.openxmlformats.org/drawingml/2006/picture">
+                <pic:pic xmlns:pic="http://schemas.openxmlformats.org/drawingml/2006/picture">
+                  <pic:nvPicPr>
+                    <pic:cNvPr id="1" name=""/>
+                    <pic:cNvPicPr/>
+                  </pic:nvPicPr>
+                  <pic:blipFill>
+                    <a:blip r:embed="rId36"/>
+                    <a:stretch>
+                      <a:fillRect/>
+                    </a:stretch>
+                  </pic:blipFill>
+                  <pic:spPr>
+                    <a:xfrm>
+                      <a:off x="0" y="0"/>
+                      <a:ext cx="5943600" cy="6492875"/>
+                    </a:xfrm>
+                    <a:prstGeom prst="rect">
+                      <a:avLst/>
+                    </a:prstGeom>
+                  </pic:spPr>
+                </pic:pic>
+              </a:graphicData>
+            </a:graphic>
+          </wp:inline>
+        </w:drawing>
+      </w:r>
+    </w:p>
+    <w:p>
+      <w:pPr>
+        <w:shd w:val="clear" w:color="auto" w:fill="FFFFFF"/>
+        <w:spacing w:after="300" w:line="315" w:lineRule="atLeast"/>
+        <w:rPr>
+          <w:rFonts w:ascii="Arial" w:eastAsia="Times New Roman" w:hAnsi="Arial" w:cs="Arial"/>
+          <w:color w:val="373A3C"/>
+          <w:sz w:val="21"/>
+          <w:szCs w:val="21"/>
+        </w:rPr>
+      </w:pPr>
+      <w:r>
+        <w:rPr>
+          <w:rFonts w:ascii="Arial" w:eastAsia="Times New Roman" w:hAnsi="Arial" w:cs="Arial"/>
+          <w:color w:val="373A3C"/>
+          <w:sz w:val="21"/>
+          <w:szCs w:val="21"/>
+        </w:rPr>
+        <w:t xml:space="preserve">. </w:t>
+      </w:r>
+    </w:p>
+    <w:p>
+      <w:pPr>
+        <w:shd w:val="clear" w:color="auto" w:fill="FFFFFF"/>
+        <w:spacing w:after="300" w:line="315" w:lineRule="atLeast"/>
+        <w:rPr>
+          <w:rFonts w:ascii="Arial" w:eastAsia="Times New Roman" w:hAnsi="Arial" w:cs="Arial"/>
+          <w:color w:val="373A3C"/>
+          <w:sz w:val="21"/>
+          <w:szCs w:val="21"/>
+        </w:rPr>
+      </w:pPr>
+      <w:r>
+        <w:rPr>
+          <w:rFonts w:ascii="Arial" w:eastAsia="Times New Roman" w:hAnsi="Arial" w:cs="Arial"/>
+          <w:color w:val="373A3C"/>
+          <w:sz w:val="21"/>
+          <w:szCs w:val="21"/>
+        </w:rPr>
+        <w:t>Let two matrices be</w:t>
+      </w:r>
+    </w:p>
+    <w:p>
+      <w:pPr>
+        <w:shd w:val="clear" w:color="auto" w:fill="FFFFFF"/>
+        <w:spacing w:after="300" w:line="315" w:lineRule="atLeast"/>
+        <w:rPr>
+          <w:rFonts w:ascii="Arial" w:eastAsia="Times New Roman" w:hAnsi="Arial" w:cs="Arial"/>
+          <w:color w:val="373A3C"/>
+          <w:sz w:val="21"/>
+          <w:szCs w:val="21"/>
+        </w:rPr>
+      </w:pPr>
+    </w:p>
+    <w:p>
+      <w:pPr>
+        <w:shd w:val="clear" w:color="auto" w:fill="FFFFFF"/>
+        <w:spacing w:after="300" w:line="315" w:lineRule="atLeast"/>
+        <w:rPr>
+          <w:rFonts w:ascii="Arial" w:eastAsia="Times New Roman" w:hAnsi="Arial" w:cs="Arial"/>
+          <w:color w:val="373A3C"/>
+          <w:sz w:val="21"/>
+          <w:szCs w:val="21"/>
+        </w:rPr>
+      </w:pPr>
+      <w:r>
+        <w:rPr>
+          <w:rFonts w:ascii="Arial" w:eastAsia="Times New Roman" w:hAnsi="Arial" w:cs="Arial"/>
+          <w:color w:val="373A3C"/>
+          <w:sz w:val="21"/>
+          <w:szCs w:val="21"/>
+        </w:rPr>
+        <w:t>A=[4639],B=[−2−592]</w:t>
+      </w:r>
+    </w:p>
+    <w:p>
+      <w:pPr>
+        <w:shd w:val="clear" w:color="auto" w:fill="FFFFFF"/>
+        <w:spacing w:after="300" w:line="315" w:lineRule="atLeast"/>
+        <w:rPr>
+          <w:rFonts w:ascii="Arial" w:eastAsia="Times New Roman" w:hAnsi="Arial" w:cs="Arial"/>
+          <w:color w:val="373A3C"/>
+          <w:sz w:val="21"/>
+          <w:szCs w:val="21"/>
+        </w:rPr>
+      </w:pPr>
+      <w:r>
+        <w:rPr>
+          <w:rFonts w:ascii="Arial" w:eastAsia="Times New Roman" w:hAnsi="Arial" w:cs="Arial"/>
+          <w:color w:val="373A3C"/>
+          <w:sz w:val="21"/>
+          <w:szCs w:val="21"/>
+        </w:rPr>
+        <w:lastRenderedPageBreak/>
+        <w:t>What is A - B?</w:t>
+      </w:r>
+    </w:p>
+    <w:p>
+      <w:pPr>
+        <w:shd w:val="clear" w:color="auto" w:fill="FFFFFF"/>
+        <w:spacing w:after="300" w:line="315" w:lineRule="atLeast"/>
+        <w:rPr>
+          <w:rFonts w:ascii="Arial" w:eastAsia="Times New Roman" w:hAnsi="Arial" w:cs="Arial"/>
+          <w:color w:val="373A3C"/>
+          <w:sz w:val="21"/>
+          <w:szCs w:val="21"/>
+        </w:rPr>
+      </w:pPr>
+    </w:p>
+    <w:p>
+      <w:pPr>
+        <w:shd w:val="clear" w:color="auto" w:fill="FFFFFF"/>
+        <w:spacing w:after="300" w:line="315" w:lineRule="atLeast"/>
+        <w:rPr>
+          <w:rFonts w:ascii="Arial" w:eastAsia="Times New Roman" w:hAnsi="Arial" w:cs="Arial"/>
+          <w:color w:val="373A3C"/>
+          <w:sz w:val="21"/>
+          <w:szCs w:val="21"/>
+        </w:rPr>
+      </w:pPr>
+      <w:r>
+        <w:rPr>
+          <w:rFonts w:ascii="Arial" w:eastAsia="Times New Roman" w:hAnsi="Arial" w:cs="Arial"/>
+          <w:color w:val="373A3C"/>
+          <w:sz w:val="21"/>
+          <w:szCs w:val="21"/>
+        </w:rPr>
+        <w:t>[21−67]</w:t>
+      </w:r>
+    </w:p>
+    <w:p>
+      <w:pPr>
+        <w:shd w:val="clear" w:color="auto" w:fill="FFFFFF"/>
+        <w:spacing w:after="300" w:line="315" w:lineRule="atLeast"/>
+        <w:rPr>
+          <w:rFonts w:ascii="Arial" w:eastAsia="Times New Roman" w:hAnsi="Arial" w:cs="Arial"/>
+          <w:color w:val="373A3C"/>
+          <w:sz w:val="21"/>
+          <w:szCs w:val="21"/>
+        </w:rPr>
+      </w:pPr>
+    </w:p>
+    <w:p>
+      <w:pPr>
+        <w:shd w:val="clear" w:color="auto" w:fill="FFFFFF"/>
+        <w:spacing w:after="300" w:line="315" w:lineRule="atLeast"/>
+        <w:rPr>
+          <w:rFonts w:ascii="Arial" w:eastAsia="Times New Roman" w:hAnsi="Arial" w:cs="Arial"/>
+          <w:color w:val="373A3C"/>
+          <w:sz w:val="21"/>
+          <w:szCs w:val="21"/>
+        </w:rPr>
+      </w:pPr>
+      <w:r>
+        <w:rPr>
+          <w:rFonts w:ascii="Arial" w:eastAsia="Times New Roman" w:hAnsi="Arial" w:cs="Arial"/>
+          <w:color w:val="373A3C"/>
+          <w:sz w:val="21"/>
+          <w:szCs w:val="21"/>
+        </w:rPr>
+        <w:t>[611−1211]</w:t>
+      </w:r>
+    </w:p>
+    <w:p>
+      <w:pPr>
+        <w:shd w:val="clear" w:color="auto" w:fill="FFFFFF"/>
+        <w:spacing w:after="300" w:line="315" w:lineRule="atLeast"/>
+        <w:rPr>
+          <w:rFonts w:ascii="Arial" w:eastAsia="Times New Roman" w:hAnsi="Arial" w:cs="Arial"/>
+          <w:color w:val="373A3C"/>
+          <w:sz w:val="21"/>
+          <w:szCs w:val="21"/>
+        </w:rPr>
+      </w:pPr>
+    </w:p>
+    <w:p>
+      <w:pPr>
+        <w:shd w:val="clear" w:color="auto" w:fill="FFFFFF"/>
+        <w:spacing w:after="300" w:line="315" w:lineRule="atLeast"/>
+        <w:rPr>
+          <w:rFonts w:ascii="Arial" w:eastAsia="Times New Roman" w:hAnsi="Arial" w:cs="Arial"/>
+          <w:color w:val="373A3C"/>
+          <w:sz w:val="21"/>
+          <w:szCs w:val="21"/>
+        </w:rPr>
+      </w:pPr>
+      <w:r>
+        <w:rPr>
+          <w:rFonts w:ascii="Arial" w:eastAsia="Times New Roman" w:hAnsi="Arial" w:cs="Arial"/>
+          <w:color w:val="373A3C"/>
+          <w:sz w:val="21"/>
+          <w:szCs w:val="21"/>
+        </w:rPr>
+        <w:t>[611−67]</w:t>
+      </w:r>
+    </w:p>
+    <w:p>
+      <w:pPr>
+        <w:shd w:val="clear" w:color="auto" w:fill="FFFFFF"/>
+        <w:spacing w:after="300" w:line="315" w:lineRule="atLeast"/>
+        <w:rPr>
+          <w:rFonts w:ascii="Arial" w:eastAsia="Times New Roman" w:hAnsi="Arial" w:cs="Arial"/>
+          <w:color w:val="373A3C"/>
+          <w:sz w:val="21"/>
+          <w:szCs w:val="21"/>
+        </w:rPr>
+      </w:pPr>
+    </w:p>
+    <w:p>
+      <w:pPr>
+        <w:shd w:val="clear" w:color="auto" w:fill="FFFFFF"/>
+        <w:spacing w:after="300" w:line="315" w:lineRule="atLeast"/>
+        <w:rPr>
+          <w:rFonts w:ascii="Arial" w:eastAsia="Times New Roman" w:hAnsi="Arial" w:cs="Arial"/>
+          <w:color w:val="373A3C"/>
+          <w:sz w:val="21"/>
+          <w:szCs w:val="21"/>
+        </w:rPr>
+      </w:pPr>
+      <w:r>
+        <w:rPr>
+          <w:rFonts w:ascii="Arial" w:eastAsia="Times New Roman" w:hAnsi="Arial" w:cs="Arial"/>
+          <w:color w:val="373A3C"/>
+          <w:sz w:val="21"/>
+          <w:szCs w:val="21"/>
+        </w:rPr>
+        <w:t>[411211]</w:t>
+      </w:r>
+    </w:p>
+    <w:p>
+      <w:pPr>
+        <w:shd w:val="clear" w:color="auto" w:fill="FFFFFF"/>
+        <w:spacing w:after="300" w:line="315" w:lineRule="atLeast"/>
+        <w:rPr>
+          <w:rFonts w:ascii="Arial" w:eastAsia="Times New Roman" w:hAnsi="Arial" w:cs="Arial"/>
+          <w:color w:val="373A3C"/>
+          <w:sz w:val="21"/>
+          <w:szCs w:val="21"/>
+        </w:rPr>
+      </w:pPr>
+      <w:r>
+        <w:rPr>
+          <w:rFonts w:ascii="Arial" w:eastAsia="Times New Roman" w:hAnsi="Arial" w:cs="Arial"/>
+          <w:color w:val="373A3C"/>
+          <w:sz w:val="21"/>
+          <w:szCs w:val="21"/>
+        </w:rPr>
+        <w:t>1</w:t>
+      </w:r>
+    </w:p>
+    <w:p>
+      <w:pPr>
+        <w:shd w:val="clear" w:color="auto" w:fill="FFFFFF"/>
+        <w:spacing w:after="300" w:line="315" w:lineRule="atLeast"/>
+        <w:rPr>
+          <w:rFonts w:ascii="Arial" w:eastAsia="Times New Roman" w:hAnsi="Arial" w:cs="Arial"/>
+          <w:color w:val="373A3C"/>
+          <w:sz w:val="21"/>
+          <w:szCs w:val="21"/>
+        </w:rPr>
+      </w:pPr>
+      <w:r>
+        <w:rPr>
+          <w:rFonts w:ascii="Arial" w:eastAsia="Times New Roman" w:hAnsi="Arial" w:cs="Arial"/>
+          <w:color w:val="373A3C"/>
+          <w:sz w:val="21"/>
+          <w:szCs w:val="21"/>
+        </w:rPr>
+        <w:t>point</w:t>
+      </w:r>
+    </w:p>
+    <w:p>
+      <w:pPr>
+        <w:shd w:val="clear" w:color="auto" w:fill="FFFFFF"/>
+        <w:spacing w:after="300" w:line="315" w:lineRule="atLeast"/>
+        <w:rPr>
+          <w:rFonts w:ascii="Arial" w:eastAsia="Times New Roman" w:hAnsi="Arial" w:cs="Arial"/>
+          <w:color w:val="373A3C"/>
+          <w:sz w:val="21"/>
+          <w:szCs w:val="21"/>
+        </w:rPr>
+      </w:pPr>
+      <w:r>
+        <w:rPr>
+          <w:rFonts w:ascii="Arial" w:eastAsia="Times New Roman" w:hAnsi="Arial" w:cs="Arial"/>
+          <w:color w:val="373A3C"/>
+          <w:sz w:val="21"/>
+          <w:szCs w:val="21"/>
+        </w:rPr>
+        <w:t xml:space="preserve">2. </w:t>
+      </w:r>
+    </w:p>
+    <w:p>
+      <w:pPr>
+        <w:shd w:val="clear" w:color="auto" w:fill="FFFFFF"/>
+        <w:spacing w:after="300" w:line="315" w:lineRule="atLeast"/>
+        <w:rPr>
+          <w:rFonts w:ascii="Arial" w:eastAsia="Times New Roman" w:hAnsi="Arial" w:cs="Arial"/>
+          <w:color w:val="373A3C"/>
+          <w:sz w:val="21"/>
+          <w:szCs w:val="21"/>
+        </w:rPr>
+      </w:pPr>
+      <w:r>
+        <w:rPr>
+          <w:rFonts w:ascii="Arial" w:eastAsia="Times New Roman" w:hAnsi="Arial" w:cs="Arial"/>
+          <w:color w:val="373A3C"/>
+          <w:sz w:val="21"/>
+          <w:szCs w:val="21"/>
+        </w:rPr>
+        <w:t>Let x=</w:t>
+      </w:r>
+      <w:r>
+        <w:rPr>
+          <w:rFonts w:ascii="Cambria Math" w:eastAsia="Times New Roman" w:hAnsi="Cambria Math" w:cs="Cambria Math"/>
+          <w:color w:val="373A3C"/>
+          <w:sz w:val="21"/>
+          <w:szCs w:val="21"/>
+        </w:rPr>
+        <w:t>⎡⎣⎢⎢</w:t>
+      </w:r>
+      <w:r>
+        <w:rPr>
+          <w:rFonts w:ascii="Arial" w:eastAsia="Times New Roman" w:hAnsi="Arial" w:cs="Arial"/>
+          <w:color w:val="373A3C"/>
+          <w:sz w:val="21"/>
+          <w:szCs w:val="21"/>
+        </w:rPr>
+        <w:t>2741</w:t>
+      </w:r>
+      <w:r>
+        <w:rPr>
+          <w:rFonts w:ascii="Cambria Math" w:eastAsia="Times New Roman" w:hAnsi="Cambria Math" w:cs="Cambria Math"/>
+          <w:color w:val="373A3C"/>
+          <w:sz w:val="21"/>
+          <w:szCs w:val="21"/>
+        </w:rPr>
+        <w:t>⎤⎦⎥⎥</w:t>
+      </w:r>
+    </w:p>
+    <w:p>
+      <w:pPr>
+        <w:shd w:val="clear" w:color="auto" w:fill="FFFFFF"/>
+        <w:spacing w:after="300" w:line="315" w:lineRule="atLeast"/>
+        <w:rPr>
+          <w:rFonts w:ascii="Arial" w:eastAsia="Times New Roman" w:hAnsi="Arial" w:cs="Arial"/>
+          <w:color w:val="373A3C"/>
+          <w:sz w:val="21"/>
+          <w:szCs w:val="21"/>
+        </w:rPr>
+      </w:pPr>
+      <w:r>
+        <w:rPr>
+          <w:rFonts w:ascii="Arial" w:eastAsia="Times New Roman" w:hAnsi="Arial" w:cs="Arial"/>
+          <w:color w:val="373A3C"/>
+          <w:sz w:val="21"/>
+          <w:szCs w:val="21"/>
+        </w:rPr>
+        <w:t>What is 3</w:t>
+      </w:r>
+      <w:r>
+        <w:rPr>
+          <w:rFonts w:ascii="Cambria Math" w:eastAsia="Times New Roman" w:hAnsi="Cambria Math" w:cs="Cambria Math"/>
+          <w:color w:val="373A3C"/>
+          <w:sz w:val="21"/>
+          <w:szCs w:val="21"/>
+        </w:rPr>
+        <w:t>∗</w:t>
+      </w:r>
+      <w:r>
+        <w:rPr>
+          <w:rFonts w:ascii="Arial" w:eastAsia="Times New Roman" w:hAnsi="Arial" w:cs="Arial"/>
+          <w:color w:val="373A3C"/>
+          <w:sz w:val="21"/>
+          <w:szCs w:val="21"/>
+        </w:rPr>
+        <w:t>x?</w:t>
+      </w:r>
+    </w:p>
+    <w:p>
+      <w:pPr>
+        <w:shd w:val="clear" w:color="auto" w:fill="FFFFFF"/>
+        <w:spacing w:after="300" w:line="315" w:lineRule="atLeast"/>
+        <w:rPr>
+          <w:rFonts w:ascii="Arial" w:eastAsia="Times New Roman" w:hAnsi="Arial" w:cs="Arial"/>
+          <w:color w:val="373A3C"/>
+          <w:sz w:val="21"/>
+          <w:szCs w:val="21"/>
+        </w:rPr>
+      </w:pPr>
+    </w:p>
+    <w:p>
+      <w:pPr>
+        <w:shd w:val="clear" w:color="auto" w:fill="FFFFFF"/>
+        <w:spacing w:after="300" w:line="315" w:lineRule="atLeast"/>
+        <w:rPr>
+          <w:rFonts w:ascii="Arial" w:eastAsia="Times New Roman" w:hAnsi="Arial" w:cs="Arial"/>
+          <w:color w:val="373A3C"/>
+          <w:sz w:val="21"/>
+          <w:szCs w:val="21"/>
+        </w:rPr>
+      </w:pPr>
+      <w:r>
+        <w:rPr>
+          <w:rFonts w:ascii="Cambria Math" w:eastAsia="Times New Roman" w:hAnsi="Cambria Math" w:cs="Cambria Math"/>
+          <w:color w:val="373A3C"/>
+          <w:sz w:val="21"/>
+          <w:szCs w:val="21"/>
+        </w:rPr>
+        <w:t>⎡⎣⎢⎢</w:t>
+      </w:r>
+      <w:r>
+        <w:rPr>
+          <w:rFonts w:ascii="Arial" w:eastAsia="Times New Roman" w:hAnsi="Arial" w:cs="Arial"/>
+          <w:color w:val="373A3C"/>
+          <w:sz w:val="21"/>
+          <w:szCs w:val="21"/>
+        </w:rPr>
+        <w:t>621123</w:t>
+      </w:r>
+      <w:r>
+        <w:rPr>
+          <w:rFonts w:ascii="Cambria Math" w:eastAsia="Times New Roman" w:hAnsi="Cambria Math" w:cs="Cambria Math"/>
+          <w:color w:val="373A3C"/>
+          <w:sz w:val="21"/>
+          <w:szCs w:val="21"/>
+        </w:rPr>
+        <w:t>⎤⎦⎥⎥</w:t>
+      </w:r>
+    </w:p>
+    <w:p>
+      <w:pPr>
+        <w:shd w:val="clear" w:color="auto" w:fill="FFFFFF"/>
+        <w:spacing w:after="300" w:line="315" w:lineRule="atLeast"/>
+        <w:rPr>
+          <w:rFonts w:ascii="Arial" w:eastAsia="Times New Roman" w:hAnsi="Arial" w:cs="Arial"/>
+          <w:color w:val="373A3C"/>
+          <w:sz w:val="21"/>
+          <w:szCs w:val="21"/>
+        </w:rPr>
+      </w:pPr>
+    </w:p>
+    <w:p>
+      <w:pPr>
+        <w:shd w:val="clear" w:color="auto" w:fill="FFFFFF"/>
+        <w:spacing w:after="300" w:line="315" w:lineRule="atLeast"/>
+        <w:rPr>
+          <w:rFonts w:ascii="Arial" w:eastAsia="Times New Roman" w:hAnsi="Arial" w:cs="Arial"/>
+          <w:color w:val="373A3C"/>
+          <w:sz w:val="21"/>
+          <w:szCs w:val="21"/>
+        </w:rPr>
+      </w:pPr>
+      <w:r>
+        <w:rPr>
+          <w:rFonts w:ascii="Cambria Math" w:eastAsia="Times New Roman" w:hAnsi="Cambria Math" w:cs="Cambria Math"/>
+          <w:color w:val="373A3C"/>
+          <w:sz w:val="21"/>
+          <w:szCs w:val="21"/>
+        </w:rPr>
+        <w:t>⎡⎣⎢⎢⎢⎢⎢⎢</w:t>
+      </w:r>
+      <w:r>
+        <w:rPr>
+          <w:rFonts w:ascii="Arial" w:eastAsia="Times New Roman" w:hAnsi="Arial" w:cs="Arial"/>
+          <w:color w:val="373A3C"/>
+          <w:sz w:val="21"/>
+          <w:szCs w:val="21"/>
+        </w:rPr>
+        <w:t>23734313</w:t>
+      </w:r>
+      <w:r>
+        <w:rPr>
+          <w:rFonts w:ascii="Cambria Math" w:eastAsia="Times New Roman" w:hAnsi="Cambria Math" w:cs="Cambria Math"/>
+          <w:color w:val="373A3C"/>
+          <w:sz w:val="21"/>
+          <w:szCs w:val="21"/>
+        </w:rPr>
+        <w:t>⎤⎦⎥⎥⎥⎥⎥⎥</w:t>
+      </w:r>
+    </w:p>
+    <w:p>
+      <w:pPr>
+        <w:shd w:val="clear" w:color="auto" w:fill="FFFFFF"/>
+        <w:spacing w:after="300" w:line="315" w:lineRule="atLeast"/>
+        <w:rPr>
+          <w:rFonts w:ascii="Arial" w:eastAsia="Times New Roman" w:hAnsi="Arial" w:cs="Arial"/>
+          <w:color w:val="373A3C"/>
+          <w:sz w:val="21"/>
+          <w:szCs w:val="21"/>
+        </w:rPr>
+      </w:pPr>
+    </w:p>
+    <w:p>
+      <w:pPr>
+        <w:shd w:val="clear" w:color="auto" w:fill="FFFFFF"/>
+        <w:spacing w:after="300" w:line="315" w:lineRule="atLeast"/>
+        <w:rPr>
+          <w:rFonts w:ascii="Arial" w:eastAsia="Times New Roman" w:hAnsi="Arial" w:cs="Arial"/>
+          <w:color w:val="373A3C"/>
+          <w:sz w:val="21"/>
+          <w:szCs w:val="21"/>
+        </w:rPr>
+      </w:pPr>
+      <w:r>
+        <w:rPr>
+          <w:rFonts w:ascii="Arial" w:eastAsia="Times New Roman" w:hAnsi="Arial" w:cs="Arial"/>
+          <w:color w:val="373A3C"/>
+          <w:sz w:val="21"/>
+          <w:szCs w:val="21"/>
+        </w:rPr>
+        <w:t>[23734313]</w:t>
+      </w:r>
+    </w:p>
+    <w:p>
+      <w:pPr>
+        <w:shd w:val="clear" w:color="auto" w:fill="FFFFFF"/>
+        <w:spacing w:after="300" w:line="315" w:lineRule="atLeast"/>
+        <w:rPr>
+          <w:rFonts w:ascii="Arial" w:eastAsia="Times New Roman" w:hAnsi="Arial" w:cs="Arial"/>
+          <w:color w:val="373A3C"/>
+          <w:sz w:val="21"/>
+          <w:szCs w:val="21"/>
+        </w:rPr>
+      </w:pPr>
+    </w:p>
+    <w:p>
+      <w:pPr>
+        <w:shd w:val="clear" w:color="auto" w:fill="FFFFFF"/>
+        <w:spacing w:after="300" w:line="315" w:lineRule="atLeast"/>
+        <w:rPr>
+          <w:rFonts w:ascii="Arial" w:eastAsia="Times New Roman" w:hAnsi="Arial" w:cs="Arial"/>
+          <w:color w:val="373A3C"/>
+          <w:sz w:val="21"/>
+          <w:szCs w:val="21"/>
+        </w:rPr>
+      </w:pPr>
+      <w:r>
+        <w:rPr>
+          <w:rFonts w:ascii="Arial" w:eastAsia="Times New Roman" w:hAnsi="Arial" w:cs="Arial"/>
+          <w:color w:val="373A3C"/>
+          <w:sz w:val="21"/>
+          <w:szCs w:val="21"/>
+        </w:rPr>
+        <w:lastRenderedPageBreak/>
+        <w:t>[621123]</w:t>
+      </w:r>
+    </w:p>
+    <w:p>
+      <w:pPr>
+        <w:shd w:val="clear" w:color="auto" w:fill="FFFFFF"/>
+        <w:spacing w:after="300" w:line="315" w:lineRule="atLeast"/>
+        <w:rPr>
+          <w:rFonts w:ascii="Arial" w:eastAsia="Times New Roman" w:hAnsi="Arial" w:cs="Arial"/>
+          <w:color w:val="373A3C"/>
+          <w:sz w:val="21"/>
+          <w:szCs w:val="21"/>
+        </w:rPr>
+      </w:pPr>
+      <w:r>
+        <w:rPr>
+          <w:rFonts w:ascii="Arial" w:eastAsia="Times New Roman" w:hAnsi="Arial" w:cs="Arial"/>
+          <w:color w:val="373A3C"/>
+          <w:sz w:val="21"/>
+          <w:szCs w:val="21"/>
+        </w:rPr>
+        <w:t>1</w:t>
+      </w:r>
+    </w:p>
+    <w:p>
+      <w:pPr>
+        <w:shd w:val="clear" w:color="auto" w:fill="FFFFFF"/>
+        <w:spacing w:after="300" w:line="315" w:lineRule="atLeast"/>
+        <w:rPr>
+          <w:rFonts w:ascii="Arial" w:eastAsia="Times New Roman" w:hAnsi="Arial" w:cs="Arial"/>
+          <w:color w:val="373A3C"/>
+          <w:sz w:val="21"/>
+          <w:szCs w:val="21"/>
+        </w:rPr>
+      </w:pPr>
+      <w:r>
+        <w:rPr>
+          <w:rFonts w:ascii="Arial" w:eastAsia="Times New Roman" w:hAnsi="Arial" w:cs="Arial"/>
+          <w:color w:val="373A3C"/>
+          <w:sz w:val="21"/>
+          <w:szCs w:val="21"/>
+        </w:rPr>
+        <w:t>point</w:t>
+      </w:r>
+    </w:p>
+    <w:p>
+      <w:pPr>
+        <w:shd w:val="clear" w:color="auto" w:fill="FFFFFF"/>
+        <w:spacing w:after="300" w:line="315" w:lineRule="atLeast"/>
+        <w:rPr>
+          <w:rFonts w:ascii="Arial" w:eastAsia="Times New Roman" w:hAnsi="Arial" w:cs="Arial"/>
+          <w:color w:val="373A3C"/>
+          <w:sz w:val="21"/>
+          <w:szCs w:val="21"/>
+        </w:rPr>
+      </w:pPr>
+      <w:r>
+        <w:rPr>
+          <w:rFonts w:ascii="Arial" w:eastAsia="Times New Roman" w:hAnsi="Arial" w:cs="Arial"/>
+          <w:color w:val="373A3C"/>
+          <w:sz w:val="21"/>
+          <w:szCs w:val="21"/>
+        </w:rPr>
+        <w:t xml:space="preserve">3. </w:t>
+      </w:r>
+    </w:p>
+    <w:p>
+      <w:pPr>
+        <w:shd w:val="clear" w:color="auto" w:fill="FFFFFF"/>
+        <w:spacing w:after="300" w:line="315" w:lineRule="atLeast"/>
+        <w:rPr>
+          <w:rFonts w:ascii="Arial" w:eastAsia="Times New Roman" w:hAnsi="Arial" w:cs="Arial"/>
+          <w:color w:val="373A3C"/>
+          <w:sz w:val="21"/>
+          <w:szCs w:val="21"/>
+        </w:rPr>
+      </w:pPr>
+      <w:r>
+        <w:rPr>
+          <w:rFonts w:ascii="Arial" w:eastAsia="Times New Roman" w:hAnsi="Arial" w:cs="Arial"/>
+          <w:color w:val="373A3C"/>
+          <w:sz w:val="21"/>
+          <w:szCs w:val="21"/>
+        </w:rPr>
+        <w:t>Let u be a 3-dimensional vector, where specifically</w:t>
+      </w:r>
+    </w:p>
+    <w:p>
+      <w:pPr>
+        <w:shd w:val="clear" w:color="auto" w:fill="FFFFFF"/>
+        <w:spacing w:after="300" w:line="315" w:lineRule="atLeast"/>
+        <w:rPr>
+          <w:rFonts w:ascii="Arial" w:eastAsia="Times New Roman" w:hAnsi="Arial" w:cs="Arial"/>
+          <w:color w:val="373A3C"/>
+          <w:sz w:val="21"/>
+          <w:szCs w:val="21"/>
+        </w:rPr>
+      </w:pPr>
+    </w:p>
+    <w:p>
+      <w:pPr>
+        <w:shd w:val="clear" w:color="auto" w:fill="FFFFFF"/>
+        <w:spacing w:after="300" w:line="315" w:lineRule="atLeast"/>
+        <w:rPr>
+          <w:rFonts w:ascii="Arial" w:eastAsia="Times New Roman" w:hAnsi="Arial" w:cs="Arial"/>
+          <w:color w:val="373A3C"/>
+          <w:sz w:val="21"/>
+          <w:szCs w:val="21"/>
+        </w:rPr>
+      </w:pPr>
+      <w:r>
+        <w:rPr>
+          <w:rFonts w:ascii="Arial" w:eastAsia="Times New Roman" w:hAnsi="Arial" w:cs="Arial"/>
+          <w:color w:val="373A3C"/>
+          <w:sz w:val="21"/>
+          <w:szCs w:val="21"/>
+        </w:rPr>
+        <w:t>u=</w:t>
+      </w:r>
+      <w:r>
+        <w:rPr>
+          <w:rFonts w:ascii="Cambria Math" w:eastAsia="Times New Roman" w:hAnsi="Cambria Math" w:cs="Cambria Math"/>
+          <w:color w:val="373A3C"/>
+          <w:sz w:val="21"/>
+          <w:szCs w:val="21"/>
+        </w:rPr>
+        <w:t>⎡⎣</w:t>
+      </w:r>
+      <w:r>
+        <w:rPr>
+          <w:rFonts w:ascii="Arial" w:eastAsia="Times New Roman" w:hAnsi="Arial" w:cs="Arial"/>
+          <w:color w:val="373A3C"/>
+          <w:sz w:val="21"/>
+          <w:szCs w:val="21"/>
+        </w:rPr>
+        <w:t>519</w:t>
+      </w:r>
+      <w:r>
+        <w:rPr>
+          <w:rFonts w:ascii="Cambria Math" w:eastAsia="Times New Roman" w:hAnsi="Cambria Math" w:cs="Cambria Math"/>
+          <w:color w:val="373A3C"/>
+          <w:sz w:val="21"/>
+          <w:szCs w:val="21"/>
+        </w:rPr>
+        <w:t>⎤⎦</w:t>
+      </w:r>
+    </w:p>
+    <w:p>
+      <w:pPr>
+        <w:shd w:val="clear" w:color="auto" w:fill="FFFFFF"/>
+        <w:spacing w:after="300" w:line="315" w:lineRule="atLeast"/>
+        <w:rPr>
+          <w:rFonts w:ascii="Arial" w:eastAsia="Times New Roman" w:hAnsi="Arial" w:cs="Arial"/>
+          <w:color w:val="373A3C"/>
+          <w:sz w:val="21"/>
+          <w:szCs w:val="21"/>
+        </w:rPr>
+      </w:pPr>
+      <w:r>
+        <w:rPr>
+          <w:rFonts w:ascii="Arial" w:eastAsia="Times New Roman" w:hAnsi="Arial" w:cs="Arial"/>
+          <w:color w:val="373A3C"/>
+          <w:sz w:val="21"/>
+          <w:szCs w:val="21"/>
+        </w:rPr>
+        <w:t>What is uT?</w:t>
+      </w:r>
+    </w:p>
+    <w:p>
+      <w:pPr>
+        <w:shd w:val="clear" w:color="auto" w:fill="FFFFFF"/>
+        <w:spacing w:after="300" w:line="315" w:lineRule="atLeast"/>
+        <w:rPr>
+          <w:rFonts w:ascii="Arial" w:eastAsia="Times New Roman" w:hAnsi="Arial" w:cs="Arial"/>
+          <w:color w:val="373A3C"/>
+          <w:sz w:val="21"/>
+          <w:szCs w:val="21"/>
+        </w:rPr>
+      </w:pPr>
+    </w:p>
+    <w:p>
+      <w:pPr>
+        <w:shd w:val="clear" w:color="auto" w:fill="FFFFFF"/>
+        <w:spacing w:after="300" w:line="315" w:lineRule="atLeast"/>
+        <w:rPr>
+          <w:rFonts w:ascii="Arial" w:eastAsia="Times New Roman" w:hAnsi="Arial" w:cs="Arial"/>
+          <w:color w:val="373A3C"/>
+          <w:sz w:val="21"/>
+          <w:szCs w:val="21"/>
+        </w:rPr>
+      </w:pPr>
+      <w:r>
+        <w:rPr>
+          <w:rFonts w:ascii="Arial" w:eastAsia="Times New Roman" w:hAnsi="Arial" w:cs="Arial"/>
+          <w:color w:val="373A3C"/>
+          <w:sz w:val="21"/>
+          <w:szCs w:val="21"/>
+        </w:rPr>
+        <w:t>[519]</w:t>
+      </w:r>
+    </w:p>
+    <w:p>
+      <w:pPr>
+        <w:shd w:val="clear" w:color="auto" w:fill="FFFFFF"/>
+        <w:spacing w:after="300" w:line="315" w:lineRule="atLeast"/>
+        <w:rPr>
+          <w:rFonts w:ascii="Arial" w:eastAsia="Times New Roman" w:hAnsi="Arial" w:cs="Arial"/>
+          <w:color w:val="373A3C"/>
+          <w:sz w:val="21"/>
+          <w:szCs w:val="21"/>
+        </w:rPr>
+      </w:pPr>
+    </w:p>
+    <w:p>
+      <w:pPr>
+        <w:shd w:val="clear" w:color="auto" w:fill="FFFFFF"/>
+        <w:spacing w:after="300" w:line="315" w:lineRule="atLeast"/>
+        <w:rPr>
+          <w:rFonts w:ascii="Arial" w:eastAsia="Times New Roman" w:hAnsi="Arial" w:cs="Arial"/>
+          <w:color w:val="373A3C"/>
+          <w:sz w:val="21"/>
+          <w:szCs w:val="21"/>
+        </w:rPr>
+      </w:pPr>
+      <w:r>
+        <w:rPr>
+          <w:rFonts w:ascii="Cambria Math" w:eastAsia="Times New Roman" w:hAnsi="Cambria Math" w:cs="Cambria Math"/>
+          <w:color w:val="373A3C"/>
+          <w:sz w:val="21"/>
+          <w:szCs w:val="21"/>
+        </w:rPr>
+        <w:t>⎡⎣</w:t>
+      </w:r>
+      <w:r>
+        <w:rPr>
+          <w:rFonts w:ascii="Arial" w:eastAsia="Times New Roman" w:hAnsi="Arial" w:cs="Arial"/>
+          <w:color w:val="373A3C"/>
+          <w:sz w:val="21"/>
+          <w:szCs w:val="21"/>
+        </w:rPr>
+        <w:t>519</w:t>
+      </w:r>
+      <w:r>
+        <w:rPr>
+          <w:rFonts w:ascii="Cambria Math" w:eastAsia="Times New Roman" w:hAnsi="Cambria Math" w:cs="Cambria Math"/>
+          <w:color w:val="373A3C"/>
+          <w:sz w:val="21"/>
+          <w:szCs w:val="21"/>
+        </w:rPr>
+        <w:t>⎤⎦</w:t>
+      </w:r>
+    </w:p>
+    <w:p>
+      <w:pPr>
+        <w:shd w:val="clear" w:color="auto" w:fill="FFFFFF"/>
+        <w:spacing w:after="300" w:line="315" w:lineRule="atLeast"/>
+        <w:rPr>
+          <w:rFonts w:ascii="Arial" w:eastAsia="Times New Roman" w:hAnsi="Arial" w:cs="Arial"/>
+          <w:color w:val="373A3C"/>
+          <w:sz w:val="21"/>
+          <w:szCs w:val="21"/>
+        </w:rPr>
+      </w:pPr>
+    </w:p>
+    <w:p>
+      <w:pPr>
+        <w:shd w:val="clear" w:color="auto" w:fill="FFFFFF"/>
+        <w:spacing w:after="300" w:line="315" w:lineRule="atLeast"/>
+        <w:rPr>
+          <w:rFonts w:ascii="Arial" w:eastAsia="Times New Roman" w:hAnsi="Arial" w:cs="Arial"/>
+          <w:color w:val="373A3C"/>
+          <w:sz w:val="21"/>
+          <w:szCs w:val="21"/>
+        </w:rPr>
+      </w:pPr>
+      <w:r>
+        <w:rPr>
+          <w:rFonts w:ascii="Cambria Math" w:eastAsia="Times New Roman" w:hAnsi="Cambria Math" w:cs="Cambria Math"/>
+          <w:color w:val="373A3C"/>
+          <w:sz w:val="21"/>
+          <w:szCs w:val="21"/>
+        </w:rPr>
+        <w:t>⎡⎣</w:t>
+      </w:r>
+      <w:r>
+        <w:rPr>
+          <w:rFonts w:ascii="Arial" w:eastAsia="Times New Roman" w:hAnsi="Arial" w:cs="Arial"/>
+          <w:color w:val="373A3C"/>
+          <w:sz w:val="21"/>
+          <w:szCs w:val="21"/>
+        </w:rPr>
+        <w:t>915</w:t>
+      </w:r>
+      <w:r>
+        <w:rPr>
+          <w:rFonts w:ascii="Cambria Math" w:eastAsia="Times New Roman" w:hAnsi="Cambria Math" w:cs="Cambria Math"/>
+          <w:color w:val="373A3C"/>
+          <w:sz w:val="21"/>
+          <w:szCs w:val="21"/>
+        </w:rPr>
+        <w:t>⎤⎦</w:t>
+      </w:r>
+    </w:p>
+    <w:p>
+      <w:pPr>
+        <w:shd w:val="clear" w:color="auto" w:fill="FFFFFF"/>
+        <w:spacing w:after="300" w:line="315" w:lineRule="atLeast"/>
+        <w:rPr>
+          <w:rFonts w:ascii="Arial" w:eastAsia="Times New Roman" w:hAnsi="Arial" w:cs="Arial"/>
+          <w:color w:val="373A3C"/>
+          <w:sz w:val="21"/>
+          <w:szCs w:val="21"/>
+        </w:rPr>
+      </w:pPr>
+    </w:p>
+    <w:p>
+      <w:pPr>
+        <w:shd w:val="clear" w:color="auto" w:fill="FFFFFF"/>
+        <w:spacing w:after="300" w:line="315" w:lineRule="atLeast"/>
+        <w:rPr>
+          <w:rFonts w:ascii="Arial" w:eastAsia="Times New Roman" w:hAnsi="Arial" w:cs="Arial"/>
+          <w:color w:val="373A3C"/>
+          <w:sz w:val="21"/>
+          <w:szCs w:val="21"/>
+        </w:rPr>
+      </w:pPr>
+      <w:r>
+        <w:rPr>
+          <w:rFonts w:ascii="Arial" w:eastAsia="Times New Roman" w:hAnsi="Arial" w:cs="Arial"/>
+          <w:color w:val="373A3C"/>
+          <w:sz w:val="21"/>
+          <w:szCs w:val="21"/>
+        </w:rPr>
+        <w:t>[915]</w:t>
+      </w:r>
+    </w:p>
+    <w:p>
+      <w:pPr>
+        <w:shd w:val="clear" w:color="auto" w:fill="FFFFFF"/>
+        <w:spacing w:after="300" w:line="315" w:lineRule="atLeast"/>
+        <w:rPr>
+          <w:rFonts w:ascii="Arial" w:eastAsia="Times New Roman" w:hAnsi="Arial" w:cs="Arial"/>
+          <w:color w:val="373A3C"/>
+          <w:sz w:val="21"/>
+          <w:szCs w:val="21"/>
+        </w:rPr>
+      </w:pPr>
+      <w:r>
+        <w:rPr>
+          <w:rFonts w:ascii="Arial" w:eastAsia="Times New Roman" w:hAnsi="Arial" w:cs="Arial"/>
+          <w:color w:val="373A3C"/>
+          <w:sz w:val="21"/>
+          <w:szCs w:val="21"/>
+        </w:rPr>
+        <w:t>1</w:t>
+      </w:r>
+    </w:p>
+    <w:p>
+      <w:pPr>
+        <w:shd w:val="clear" w:color="auto" w:fill="FFFFFF"/>
+        <w:spacing w:after="300" w:line="315" w:lineRule="atLeast"/>
+        <w:rPr>
+          <w:rFonts w:ascii="Arial" w:eastAsia="Times New Roman" w:hAnsi="Arial" w:cs="Arial"/>
+          <w:color w:val="373A3C"/>
+          <w:sz w:val="21"/>
+          <w:szCs w:val="21"/>
+        </w:rPr>
+      </w:pPr>
+      <w:r>
+        <w:rPr>
+          <w:rFonts w:ascii="Arial" w:eastAsia="Times New Roman" w:hAnsi="Arial" w:cs="Arial"/>
+          <w:color w:val="373A3C"/>
+          <w:sz w:val="21"/>
+          <w:szCs w:val="21"/>
+        </w:rPr>
+        <w:t>point</w:t>
+      </w:r>
+    </w:p>
+    <w:p>
+      <w:pPr>
+        <w:shd w:val="clear" w:color="auto" w:fill="FFFFFF"/>
+        <w:spacing w:after="300" w:line="315" w:lineRule="atLeast"/>
+        <w:rPr>
+          <w:rFonts w:ascii="Arial" w:eastAsia="Times New Roman" w:hAnsi="Arial" w:cs="Arial"/>
+          <w:color w:val="373A3C"/>
+          <w:sz w:val="21"/>
+          <w:szCs w:val="21"/>
+        </w:rPr>
+      </w:pPr>
+      <w:r>
+        <w:rPr>
+          <w:rFonts w:ascii="Arial" w:eastAsia="Times New Roman" w:hAnsi="Arial" w:cs="Arial"/>
+          <w:color w:val="373A3C"/>
+          <w:sz w:val="21"/>
+          <w:szCs w:val="21"/>
+        </w:rPr>
+        <w:t xml:space="preserve">4. </w:t>
+      </w:r>
+    </w:p>
+    <w:p>
+      <w:pPr>
+        <w:shd w:val="clear" w:color="auto" w:fill="FFFFFF"/>
+        <w:spacing w:after="300" w:line="315" w:lineRule="atLeast"/>
+        <w:rPr>
+          <w:rFonts w:ascii="Arial" w:eastAsia="Times New Roman" w:hAnsi="Arial" w:cs="Arial"/>
+          <w:color w:val="373A3C"/>
+          <w:sz w:val="21"/>
+          <w:szCs w:val="21"/>
+        </w:rPr>
+      </w:pPr>
+      <w:r>
+        <w:rPr>
+          <w:rFonts w:ascii="Arial" w:eastAsia="Times New Roman" w:hAnsi="Arial" w:cs="Arial"/>
+          <w:color w:val="373A3C"/>
+          <w:sz w:val="21"/>
+          <w:szCs w:val="21"/>
+        </w:rPr>
+        <w:t>Let u and v be 3-dimensional vectors, where specifically</w:t>
+      </w:r>
+    </w:p>
+    <w:p>
+      <w:pPr>
+        <w:shd w:val="clear" w:color="auto" w:fill="FFFFFF"/>
+        <w:spacing w:after="300" w:line="315" w:lineRule="atLeast"/>
+        <w:rPr>
+          <w:rFonts w:ascii="Arial" w:eastAsia="Times New Roman" w:hAnsi="Arial" w:cs="Arial"/>
+          <w:color w:val="373A3C"/>
+          <w:sz w:val="21"/>
+          <w:szCs w:val="21"/>
+        </w:rPr>
+      </w:pPr>
+    </w:p>
+    <w:p>
+      <w:pPr>
+        <w:shd w:val="clear" w:color="auto" w:fill="FFFFFF"/>
+        <w:spacing w:after="300" w:line="315" w:lineRule="atLeast"/>
+        <w:rPr>
+          <w:rFonts w:ascii="Arial" w:eastAsia="Times New Roman" w:hAnsi="Arial" w:cs="Arial"/>
+          <w:color w:val="373A3C"/>
+          <w:sz w:val="21"/>
+          <w:szCs w:val="21"/>
+        </w:rPr>
+      </w:pPr>
+      <w:r>
+        <w:rPr>
+          <w:rFonts w:ascii="Arial" w:eastAsia="Times New Roman" w:hAnsi="Arial" w:cs="Arial"/>
+          <w:color w:val="373A3C"/>
+          <w:sz w:val="21"/>
+          <w:szCs w:val="21"/>
+        </w:rPr>
+        <w:lastRenderedPageBreak/>
+        <w:t>u=</w:t>
+      </w:r>
+      <w:r>
+        <w:rPr>
+          <w:rFonts w:ascii="Cambria Math" w:eastAsia="Times New Roman" w:hAnsi="Cambria Math" w:cs="Cambria Math"/>
+          <w:color w:val="373A3C"/>
+          <w:sz w:val="21"/>
+          <w:szCs w:val="21"/>
+        </w:rPr>
+        <w:t>⎡⎣</w:t>
+      </w:r>
+      <w:r>
+        <w:rPr>
+          <w:rFonts w:ascii="Arial" w:eastAsia="Times New Roman" w:hAnsi="Arial" w:cs="Arial"/>
+          <w:color w:val="373A3C"/>
+          <w:sz w:val="21"/>
+          <w:szCs w:val="21"/>
+        </w:rPr>
+        <w:t>13−1</w:t>
+      </w:r>
+      <w:r>
+        <w:rPr>
+          <w:rFonts w:ascii="Cambria Math" w:eastAsia="Times New Roman" w:hAnsi="Cambria Math" w:cs="Cambria Math"/>
+          <w:color w:val="373A3C"/>
+          <w:sz w:val="21"/>
+          <w:szCs w:val="21"/>
+        </w:rPr>
+        <w:t>⎤⎦</w:t>
+      </w:r>
+    </w:p>
+    <w:p>
+      <w:pPr>
+        <w:shd w:val="clear" w:color="auto" w:fill="FFFFFF"/>
+        <w:spacing w:after="300" w:line="315" w:lineRule="atLeast"/>
+        <w:rPr>
+          <w:rFonts w:ascii="Arial" w:eastAsia="Times New Roman" w:hAnsi="Arial" w:cs="Arial"/>
+          <w:color w:val="373A3C"/>
+          <w:sz w:val="21"/>
+          <w:szCs w:val="21"/>
+        </w:rPr>
+      </w:pPr>
+      <w:r>
+        <w:rPr>
+          <w:rFonts w:ascii="Arial" w:eastAsia="Times New Roman" w:hAnsi="Arial" w:cs="Arial"/>
+          <w:color w:val="373A3C"/>
+          <w:sz w:val="21"/>
+          <w:szCs w:val="21"/>
+        </w:rPr>
+        <w:t>and</w:t>
+      </w:r>
+    </w:p>
+    <w:p>
+      <w:pPr>
+        <w:shd w:val="clear" w:color="auto" w:fill="FFFFFF"/>
+        <w:spacing w:after="300" w:line="315" w:lineRule="atLeast"/>
+        <w:rPr>
+          <w:rFonts w:ascii="Arial" w:eastAsia="Times New Roman" w:hAnsi="Arial" w:cs="Arial"/>
+          <w:color w:val="373A3C"/>
+          <w:sz w:val="21"/>
+          <w:szCs w:val="21"/>
+        </w:rPr>
+      </w:pPr>
+    </w:p>
+    <w:p>
+      <w:pPr>
+        <w:shd w:val="clear" w:color="auto" w:fill="FFFFFF"/>
+        <w:spacing w:after="300" w:line="315" w:lineRule="atLeast"/>
+        <w:rPr>
+          <w:rFonts w:ascii="Arial" w:eastAsia="Times New Roman" w:hAnsi="Arial" w:cs="Arial"/>
+          <w:color w:val="373A3C"/>
+          <w:sz w:val="21"/>
+          <w:szCs w:val="21"/>
+        </w:rPr>
+      </w:pPr>
+      <w:r>
+        <w:rPr>
+          <w:rFonts w:ascii="Arial" w:eastAsia="Times New Roman" w:hAnsi="Arial" w:cs="Arial"/>
+          <w:color w:val="373A3C"/>
+          <w:sz w:val="21"/>
+          <w:szCs w:val="21"/>
+        </w:rPr>
+        <w:t>v=</w:t>
+      </w:r>
+      <w:r>
+        <w:rPr>
+          <w:rFonts w:ascii="Cambria Math" w:eastAsia="Times New Roman" w:hAnsi="Cambria Math" w:cs="Cambria Math"/>
+          <w:color w:val="373A3C"/>
+          <w:sz w:val="21"/>
+          <w:szCs w:val="21"/>
+        </w:rPr>
+        <w:t>⎡⎣</w:t>
+      </w:r>
+      <w:r>
+        <w:rPr>
+          <w:rFonts w:ascii="Arial" w:eastAsia="Times New Roman" w:hAnsi="Arial" w:cs="Arial"/>
+          <w:color w:val="373A3C"/>
+          <w:sz w:val="21"/>
+          <w:szCs w:val="21"/>
+        </w:rPr>
+        <w:t>224</w:t>
+      </w:r>
+      <w:r>
+        <w:rPr>
+          <w:rFonts w:ascii="Cambria Math" w:eastAsia="Times New Roman" w:hAnsi="Cambria Math" w:cs="Cambria Math"/>
+          <w:color w:val="373A3C"/>
+          <w:sz w:val="21"/>
+          <w:szCs w:val="21"/>
+        </w:rPr>
+        <w:t>⎤⎦</w:t>
+      </w:r>
+    </w:p>
+    <w:p>
+      <w:pPr>
+        <w:shd w:val="clear" w:color="auto" w:fill="FFFFFF"/>
+        <w:spacing w:after="300" w:line="315" w:lineRule="atLeast"/>
+        <w:rPr>
+          <w:rFonts w:ascii="Arial" w:eastAsia="Times New Roman" w:hAnsi="Arial" w:cs="Arial"/>
+          <w:color w:val="373A3C"/>
+          <w:sz w:val="21"/>
+          <w:szCs w:val="21"/>
+        </w:rPr>
+      </w:pPr>
+      <w:r>
+        <w:rPr>
+          <w:rFonts w:ascii="Arial" w:eastAsia="Times New Roman" w:hAnsi="Arial" w:cs="Arial"/>
+          <w:color w:val="373A3C"/>
+          <w:sz w:val="21"/>
+          <w:szCs w:val="21"/>
+        </w:rPr>
+        <w:t>What is uTv?</w:t>
+      </w:r>
+    </w:p>
+    <w:p>
+      <w:pPr>
+        <w:shd w:val="clear" w:color="auto" w:fill="FFFFFF"/>
+        <w:spacing w:after="300" w:line="315" w:lineRule="atLeast"/>
+        <w:rPr>
+          <w:rFonts w:ascii="Arial" w:eastAsia="Times New Roman" w:hAnsi="Arial" w:cs="Arial"/>
+          <w:color w:val="373A3C"/>
+          <w:sz w:val="21"/>
+          <w:szCs w:val="21"/>
+        </w:rPr>
+      </w:pPr>
+    </w:p>
+    <w:p>
+      <w:pPr>
+        <w:shd w:val="clear" w:color="auto" w:fill="FFFFFF"/>
+        <w:spacing w:after="300" w:line="315" w:lineRule="atLeast"/>
+        <w:rPr>
+          <w:rFonts w:ascii="Arial" w:eastAsia="Times New Roman" w:hAnsi="Arial" w:cs="Arial"/>
+          <w:color w:val="373A3C"/>
+          <w:sz w:val="21"/>
+          <w:szCs w:val="21"/>
+        </w:rPr>
+      </w:pPr>
+      <w:r>
+        <w:rPr>
+          <w:rFonts w:ascii="Arial" w:eastAsia="Times New Roman" w:hAnsi="Arial" w:cs="Arial"/>
+          <w:color w:val="373A3C"/>
+          <w:sz w:val="21"/>
+          <w:szCs w:val="21"/>
+        </w:rPr>
+        <w:t>(Hint: uT is a</w:t>
+      </w:r>
+    </w:p>
+    <w:p>
+      <w:pPr>
+        <w:shd w:val="clear" w:color="auto" w:fill="FFFFFF"/>
+        <w:spacing w:after="300" w:line="315" w:lineRule="atLeast"/>
+        <w:rPr>
+          <w:rFonts w:ascii="Arial" w:eastAsia="Times New Roman" w:hAnsi="Arial" w:cs="Arial"/>
+          <w:color w:val="373A3C"/>
+          <w:sz w:val="21"/>
+          <w:szCs w:val="21"/>
+        </w:rPr>
+      </w:pPr>
+    </w:p>
+    <w:p>
+      <w:pPr>
+        <w:shd w:val="clear" w:color="auto" w:fill="FFFFFF"/>
+        <w:spacing w:after="300" w:line="315" w:lineRule="atLeast"/>
+        <w:rPr>
+          <w:rFonts w:ascii="Arial" w:eastAsia="Times New Roman" w:hAnsi="Arial" w:cs="Arial"/>
+          <w:color w:val="373A3C"/>
+          <w:sz w:val="21"/>
+          <w:szCs w:val="21"/>
+        </w:rPr>
+      </w:pPr>
+      <w:r>
+        <w:rPr>
+          <w:rFonts w:ascii="Arial" w:eastAsia="Times New Roman" w:hAnsi="Arial" w:cs="Arial"/>
+          <w:color w:val="373A3C"/>
+          <w:sz w:val="21"/>
+          <w:szCs w:val="21"/>
+        </w:rPr>
+        <w:t>1x3 dimensional matrix, and v can also be seen as a 3x1</w:t>
+      </w:r>
+    </w:p>
+    <w:p>
+      <w:pPr>
+        <w:shd w:val="clear" w:color="auto" w:fill="FFFFFF"/>
+        <w:spacing w:after="300" w:line="315" w:lineRule="atLeast"/>
+        <w:rPr>
+          <w:rFonts w:ascii="Arial" w:eastAsia="Times New Roman" w:hAnsi="Arial" w:cs="Arial"/>
+          <w:color w:val="373A3C"/>
+          <w:sz w:val="21"/>
+          <w:szCs w:val="21"/>
+        </w:rPr>
+      </w:pPr>
+    </w:p>
+    <w:p>
+      <w:pPr>
+        <w:shd w:val="clear" w:color="auto" w:fill="FFFFFF"/>
+        <w:spacing w:after="300" w:line="315" w:lineRule="atLeast"/>
+        <w:rPr>
+          <w:rFonts w:ascii="Arial" w:eastAsia="Times New Roman" w:hAnsi="Arial" w:cs="Arial"/>
+          <w:color w:val="373A3C"/>
+          <w:sz w:val="21"/>
+          <w:szCs w:val="21"/>
+        </w:rPr>
+      </w:pPr>
+      <w:r>
+        <w:rPr>
+          <w:rFonts w:ascii="Arial" w:eastAsia="Times New Roman" w:hAnsi="Arial" w:cs="Arial"/>
+          <w:color w:val="373A3C"/>
+          <w:sz w:val="21"/>
+          <w:szCs w:val="21"/>
+        </w:rPr>
+        <w:t>matrix. The answer you want can be obtained by taking</w:t>
+      </w:r>
+    </w:p>
+    <w:p>
+      <w:pPr>
+        <w:shd w:val="clear" w:color="auto" w:fill="FFFFFF"/>
+        <w:spacing w:after="300" w:line="315" w:lineRule="atLeast"/>
+        <w:rPr>
+          <w:rFonts w:ascii="Arial" w:eastAsia="Times New Roman" w:hAnsi="Arial" w:cs="Arial"/>
+          <w:color w:val="373A3C"/>
+          <w:sz w:val="21"/>
+          <w:szCs w:val="21"/>
+        </w:rPr>
+      </w:pPr>
+    </w:p>
+    <w:p>
+      <w:pPr>
+        <w:shd w:val="clear" w:color="auto" w:fill="FFFFFF"/>
+        <w:spacing w:after="300" w:line="315" w:lineRule="atLeast"/>
+        <w:rPr>
+          <w:rFonts w:ascii="Arial" w:eastAsia="Times New Roman" w:hAnsi="Arial" w:cs="Arial"/>
+          <w:color w:val="373A3C"/>
+          <w:sz w:val="21"/>
+          <w:szCs w:val="21"/>
+        </w:rPr>
+      </w:pPr>
+      <w:r>
+        <w:rPr>
+          <w:rFonts w:ascii="Arial" w:eastAsia="Times New Roman" w:hAnsi="Arial" w:cs="Arial"/>
+          <w:color w:val="373A3C"/>
+          <w:sz w:val="21"/>
+          <w:szCs w:val="21"/>
+        </w:rPr>
+        <w:t>the matrix product of uT and v.) Do not add brackets to your answer.</w:t>
+      </w:r>
+    </w:p>
+    <w:p>
+      <w:pPr>
+        <w:shd w:val="clear" w:color="auto" w:fill="FFFFFF"/>
+        <w:spacing w:after="300" w:line="315" w:lineRule="atLeast"/>
+        <w:rPr>
+          <w:rFonts w:ascii="Arial" w:eastAsia="Times New Roman" w:hAnsi="Arial" w:cs="Arial"/>
+          <w:color w:val="373A3C"/>
+          <w:sz w:val="21"/>
+          <w:szCs w:val="21"/>
+        </w:rPr>
+      </w:pPr>
+    </w:p>
+    <w:p>
+      <w:pPr>
+        <w:shd w:val="clear" w:color="auto" w:fill="FFFFFF"/>
+        <w:spacing w:after="300" w:line="315" w:lineRule="atLeast"/>
+        <w:rPr>
+          <w:rFonts w:ascii="Arial" w:eastAsia="Times New Roman" w:hAnsi="Arial" w:cs="Arial"/>
+          <w:color w:val="373A3C"/>
+          <w:sz w:val="21"/>
+          <w:szCs w:val="21"/>
+        </w:rPr>
+      </w:pPr>
+    </w:p>
+    <w:p>
+      <w:pPr>
+        <w:shd w:val="clear" w:color="auto" w:fill="FFFFFF"/>
+        <w:spacing w:after="300" w:line="315" w:lineRule="atLeast"/>
+        <w:rPr>
+          <w:rFonts w:ascii="Arial" w:eastAsia="Times New Roman" w:hAnsi="Arial" w:cs="Arial"/>
+          <w:color w:val="373A3C"/>
+          <w:sz w:val="21"/>
+          <w:szCs w:val="21"/>
+        </w:rPr>
+      </w:pPr>
+      <w:r>
+        <w:rPr>
+          <w:rFonts w:ascii="Arial" w:eastAsia="Times New Roman" w:hAnsi="Arial" w:cs="Arial"/>
+          <w:color w:val="373A3C"/>
+          <w:sz w:val="21"/>
+          <w:szCs w:val="21"/>
+        </w:rPr>
+        <w:t>6,6,8</w:t>
+      </w:r>
+    </w:p>
+    <w:p>
+      <w:pPr>
+        <w:shd w:val="clear" w:color="auto" w:fill="FFFFFF"/>
+        <w:spacing w:after="300" w:line="315" w:lineRule="atLeast"/>
+        <w:rPr>
+          <w:rFonts w:ascii="Arial" w:eastAsia="Times New Roman" w:hAnsi="Arial" w:cs="Arial"/>
+          <w:color w:val="373A3C"/>
+          <w:sz w:val="21"/>
+          <w:szCs w:val="21"/>
+        </w:rPr>
+      </w:pPr>
+      <w:r>
+        <w:rPr>
+          <w:rFonts w:ascii="Arial" w:eastAsia="Times New Roman" w:hAnsi="Arial" w:cs="Arial"/>
+          <w:color w:val="373A3C"/>
+          <w:sz w:val="21"/>
+          <w:szCs w:val="21"/>
+        </w:rPr>
+        <w:t>1</w:t>
+      </w:r>
+    </w:p>
+    <w:p>
+      <w:pPr>
+        <w:shd w:val="clear" w:color="auto" w:fill="FFFFFF"/>
+        <w:spacing w:after="300" w:line="315" w:lineRule="atLeast"/>
+        <w:rPr>
+          <w:rFonts w:ascii="Arial" w:eastAsia="Times New Roman" w:hAnsi="Arial" w:cs="Arial"/>
+          <w:color w:val="373A3C"/>
+          <w:sz w:val="21"/>
+          <w:szCs w:val="21"/>
+        </w:rPr>
+      </w:pPr>
+      <w:r>
+        <w:rPr>
+          <w:rFonts w:ascii="Arial" w:eastAsia="Times New Roman" w:hAnsi="Arial" w:cs="Arial"/>
+          <w:color w:val="373A3C"/>
+          <w:sz w:val="21"/>
+          <w:szCs w:val="21"/>
+        </w:rPr>
+        <w:t>point</w:t>
+      </w:r>
+    </w:p>
+    <w:p>
+      <w:pPr>
+        <w:shd w:val="clear" w:color="auto" w:fill="FFFFFF"/>
+        <w:spacing w:after="300" w:line="315" w:lineRule="atLeast"/>
+        <w:rPr>
+          <w:rFonts w:ascii="Arial" w:eastAsia="Times New Roman" w:hAnsi="Arial" w:cs="Arial"/>
+          <w:color w:val="373A3C"/>
+          <w:sz w:val="21"/>
+          <w:szCs w:val="21"/>
+        </w:rPr>
+      </w:pPr>
+      <w:r>
+        <w:rPr>
+          <w:rFonts w:ascii="Arial" w:eastAsia="Times New Roman" w:hAnsi="Arial" w:cs="Arial"/>
+          <w:color w:val="373A3C"/>
+          <w:sz w:val="21"/>
+          <w:szCs w:val="21"/>
+        </w:rPr>
+        <w:t xml:space="preserve">5. </w:t>
+      </w:r>
+    </w:p>
+    <w:p>
+      <w:pPr>
+        <w:shd w:val="clear" w:color="auto" w:fill="FFFFFF"/>
+        <w:spacing w:after="300" w:line="315" w:lineRule="atLeast"/>
+        <w:rPr>
+          <w:rFonts w:ascii="Arial" w:eastAsia="Times New Roman" w:hAnsi="Arial" w:cs="Arial"/>
+          <w:color w:val="373A3C"/>
+          <w:sz w:val="21"/>
+          <w:szCs w:val="21"/>
+        </w:rPr>
+      </w:pPr>
+      <w:r>
+        <w:rPr>
+          <w:rFonts w:ascii="Arial" w:eastAsia="Times New Roman" w:hAnsi="Arial" w:cs="Arial"/>
+          <w:color w:val="373A3C"/>
+          <w:sz w:val="21"/>
+          <w:szCs w:val="21"/>
+        </w:rPr>
+        <w:t>Let A and B be 3x3 (square) matrices. Which of the following</w:t>
+      </w:r>
+    </w:p>
+    <w:p>
+      <w:pPr>
+        <w:shd w:val="clear" w:color="auto" w:fill="FFFFFF"/>
+        <w:spacing w:after="300" w:line="315" w:lineRule="atLeast"/>
+        <w:rPr>
+          <w:rFonts w:ascii="Arial" w:eastAsia="Times New Roman" w:hAnsi="Arial" w:cs="Arial"/>
+          <w:color w:val="373A3C"/>
+          <w:sz w:val="21"/>
+          <w:szCs w:val="21"/>
+        </w:rPr>
+      </w:pPr>
+    </w:p>
+    <w:p>
+      <w:pPr>
+        <w:shd w:val="clear" w:color="auto" w:fill="FFFFFF"/>
+        <w:spacing w:after="300" w:line="315" w:lineRule="atLeast"/>
+        <w:rPr>
+          <w:rFonts w:ascii="Arial" w:eastAsia="Times New Roman" w:hAnsi="Arial" w:cs="Arial"/>
+          <w:color w:val="373A3C"/>
+          <w:sz w:val="21"/>
+          <w:szCs w:val="21"/>
+        </w:rPr>
+      </w:pPr>
+      <w:r>
+        <w:rPr>
+          <w:rFonts w:ascii="Arial" w:eastAsia="Times New Roman" w:hAnsi="Arial" w:cs="Arial"/>
+          <w:color w:val="373A3C"/>
+          <w:sz w:val="21"/>
+          <w:szCs w:val="21"/>
+        </w:rPr>
+        <w:lastRenderedPageBreak/>
+        <w:t>must necessarily hold true? Check all that apply.</w:t>
+      </w:r>
+    </w:p>
+    <w:p>
+      <w:pPr>
+        <w:shd w:val="clear" w:color="auto" w:fill="FFFFFF"/>
+        <w:spacing w:after="300" w:line="315" w:lineRule="atLeast"/>
+        <w:rPr>
+          <w:rFonts w:ascii="Arial" w:eastAsia="Times New Roman" w:hAnsi="Arial" w:cs="Arial"/>
+          <w:color w:val="373A3C"/>
+          <w:sz w:val="21"/>
+          <w:szCs w:val="21"/>
+        </w:rPr>
+      </w:pPr>
+    </w:p>
+    <w:p>
+      <w:pPr>
+        <w:shd w:val="clear" w:color="auto" w:fill="FFFFFF"/>
+        <w:spacing w:after="300" w:line="315" w:lineRule="atLeast"/>
+        <w:rPr>
+          <w:rFonts w:ascii="Arial" w:eastAsia="Times New Roman" w:hAnsi="Arial" w:cs="Arial"/>
+          <w:color w:val="373A3C"/>
+          <w:sz w:val="21"/>
+          <w:szCs w:val="21"/>
+        </w:rPr>
+      </w:pPr>
+    </w:p>
+    <w:p>
+      <w:pPr>
+        <w:shd w:val="clear" w:color="auto" w:fill="FFFFFF"/>
+        <w:spacing w:after="300" w:line="315" w:lineRule="atLeast"/>
+        <w:rPr>
+          <w:rFonts w:ascii="Arial" w:eastAsia="Times New Roman" w:hAnsi="Arial" w:cs="Arial"/>
+          <w:color w:val="373A3C"/>
+          <w:sz w:val="21"/>
+          <w:szCs w:val="21"/>
+        </w:rPr>
+      </w:pPr>
+      <w:r>
+        <w:rPr>
+          <w:rFonts w:ascii="Arial" w:eastAsia="Times New Roman" w:hAnsi="Arial" w:cs="Arial"/>
+          <w:color w:val="373A3C"/>
+          <w:sz w:val="21"/>
+          <w:szCs w:val="21"/>
+        </w:rPr>
+        <w:t>A+B=B+A</w:t>
+      </w:r>
+    </w:p>
+    <w:p>
+      <w:pPr>
+        <w:shd w:val="clear" w:color="auto" w:fill="FFFFFF"/>
+        <w:spacing w:after="300" w:line="315" w:lineRule="atLeast"/>
+        <w:rPr>
+          <w:rFonts w:ascii="Arial" w:eastAsia="Times New Roman" w:hAnsi="Arial" w:cs="Arial"/>
+          <w:color w:val="373A3C"/>
+          <w:sz w:val="21"/>
+          <w:szCs w:val="21"/>
+        </w:rPr>
+      </w:pPr>
+    </w:p>
+    <w:p>
+      <w:pPr>
+        <w:shd w:val="clear" w:color="auto" w:fill="FFFFFF"/>
+        <w:spacing w:after="300" w:line="315" w:lineRule="atLeast"/>
+        <w:rPr>
+          <w:rFonts w:ascii="Arial" w:eastAsia="Times New Roman" w:hAnsi="Arial" w:cs="Arial"/>
+          <w:color w:val="373A3C"/>
+          <w:sz w:val="21"/>
+          <w:szCs w:val="21"/>
+        </w:rPr>
+      </w:pPr>
+      <w:r>
+        <w:rPr>
+          <w:rFonts w:ascii="Arial" w:eastAsia="Times New Roman" w:hAnsi="Arial" w:cs="Arial"/>
+          <w:color w:val="373A3C"/>
+          <w:sz w:val="21"/>
+          <w:szCs w:val="21"/>
+        </w:rPr>
+        <w:t>If v is a 3 dimensional vector, then A</w:t>
+      </w:r>
+      <w:r>
+        <w:rPr>
+          <w:rFonts w:ascii="Cambria Math" w:eastAsia="Times New Roman" w:hAnsi="Cambria Math" w:cs="Cambria Math"/>
+          <w:color w:val="373A3C"/>
+          <w:sz w:val="21"/>
+          <w:szCs w:val="21"/>
+        </w:rPr>
+        <w:t>∗</w:t>
+      </w:r>
+      <w:r>
+        <w:rPr>
+          <w:rFonts w:ascii="Arial" w:eastAsia="Times New Roman" w:hAnsi="Arial" w:cs="Arial"/>
+          <w:color w:val="373A3C"/>
+          <w:sz w:val="21"/>
+          <w:szCs w:val="21"/>
+        </w:rPr>
+        <w:t>B</w:t>
+      </w:r>
+      <w:r>
+        <w:rPr>
+          <w:rFonts w:ascii="Cambria Math" w:eastAsia="Times New Roman" w:hAnsi="Cambria Math" w:cs="Cambria Math"/>
+          <w:color w:val="373A3C"/>
+          <w:sz w:val="21"/>
+          <w:szCs w:val="21"/>
+        </w:rPr>
+        <w:t>∗</w:t>
+      </w:r>
+      <w:r>
+        <w:rPr>
+          <w:rFonts w:ascii="Arial" w:eastAsia="Times New Roman" w:hAnsi="Arial" w:cs="Arial"/>
+          <w:color w:val="373A3C"/>
+          <w:sz w:val="21"/>
+          <w:szCs w:val="21"/>
+        </w:rPr>
+        <w:t>v is a 3 dimensional vector.</w:t>
+      </w:r>
+    </w:p>
+    <w:p>
+      <w:pPr>
+        <w:shd w:val="clear" w:color="auto" w:fill="FFFFFF"/>
+        <w:spacing w:after="300" w:line="315" w:lineRule="atLeast"/>
+        <w:rPr>
+          <w:rFonts w:ascii="Arial" w:eastAsia="Times New Roman" w:hAnsi="Arial" w:cs="Arial"/>
+          <w:color w:val="373A3C"/>
+          <w:sz w:val="21"/>
+          <w:szCs w:val="21"/>
+        </w:rPr>
+      </w:pPr>
+    </w:p>
+    <w:p>
+      <w:pPr>
+        <w:shd w:val="clear" w:color="auto" w:fill="FFFFFF"/>
+        <w:spacing w:after="300" w:line="315" w:lineRule="atLeast"/>
+        <w:rPr>
+          <w:rFonts w:ascii="Arial" w:eastAsia="Times New Roman" w:hAnsi="Arial" w:cs="Arial"/>
+          <w:color w:val="373A3C"/>
+          <w:sz w:val="21"/>
+          <w:szCs w:val="21"/>
+        </w:rPr>
+      </w:pPr>
+      <w:r>
+        <w:rPr>
+          <w:rFonts w:ascii="Arial" w:eastAsia="Times New Roman" w:hAnsi="Arial" w:cs="Arial"/>
+          <w:color w:val="373A3C"/>
+          <w:sz w:val="21"/>
+          <w:szCs w:val="21"/>
+        </w:rPr>
+        <w:t>A</w:t>
+      </w:r>
+      <w:r>
+        <w:rPr>
+          <w:rFonts w:ascii="Cambria Math" w:eastAsia="Times New Roman" w:hAnsi="Cambria Math" w:cs="Cambria Math"/>
+          <w:color w:val="373A3C"/>
+          <w:sz w:val="21"/>
+          <w:szCs w:val="21"/>
+        </w:rPr>
+        <w:t>∗</w:t>
+      </w:r>
+      <w:r>
+        <w:rPr>
+          <w:rFonts w:ascii="Arial" w:eastAsia="Times New Roman" w:hAnsi="Arial" w:cs="Arial"/>
+          <w:color w:val="373A3C"/>
+          <w:sz w:val="21"/>
+          <w:szCs w:val="21"/>
+        </w:rPr>
+        <w:t>B</w:t>
+      </w:r>
+      <w:r>
+        <w:rPr>
+          <w:rFonts w:ascii="Cambria Math" w:eastAsia="Times New Roman" w:hAnsi="Cambria Math" w:cs="Cambria Math"/>
+          <w:color w:val="373A3C"/>
+          <w:sz w:val="21"/>
+          <w:szCs w:val="21"/>
+        </w:rPr>
+        <w:t>∗</w:t>
+      </w:r>
+      <w:r>
+        <w:rPr>
+          <w:rFonts w:ascii="Arial" w:eastAsia="Times New Roman" w:hAnsi="Arial" w:cs="Arial"/>
+          <w:color w:val="373A3C"/>
+          <w:sz w:val="21"/>
+          <w:szCs w:val="21"/>
+        </w:rPr>
+        <w:t>A=B</w:t>
+      </w:r>
+      <w:r>
+        <w:rPr>
+          <w:rFonts w:ascii="Cambria Math" w:eastAsia="Times New Roman" w:hAnsi="Cambria Math" w:cs="Cambria Math"/>
+          <w:color w:val="373A3C"/>
+          <w:sz w:val="21"/>
+          <w:szCs w:val="21"/>
+        </w:rPr>
+        <w:t>∗</w:t>
+      </w:r>
+      <w:r>
+        <w:rPr>
+          <w:rFonts w:ascii="Arial" w:eastAsia="Times New Roman" w:hAnsi="Arial" w:cs="Arial"/>
+          <w:color w:val="373A3C"/>
+          <w:sz w:val="21"/>
+          <w:szCs w:val="21"/>
+        </w:rPr>
+        <w:t>A</w:t>
+      </w:r>
+      <w:r>
+        <w:rPr>
+          <w:rFonts w:ascii="Cambria Math" w:eastAsia="Times New Roman" w:hAnsi="Cambria Math" w:cs="Cambria Math"/>
+          <w:color w:val="373A3C"/>
+          <w:sz w:val="21"/>
+          <w:szCs w:val="21"/>
+        </w:rPr>
+        <w:t>∗</w:t>
+      </w:r>
+      <w:r>
+        <w:rPr>
+          <w:rFonts w:ascii="Arial" w:eastAsia="Times New Roman" w:hAnsi="Arial" w:cs="Arial"/>
+          <w:color w:val="373A3C"/>
+          <w:sz w:val="21"/>
+          <w:szCs w:val="21"/>
+        </w:rPr>
+        <w:t>B</w:t>
+      </w:r>
+    </w:p>
+    <w:p>
+      <w:pPr>
+        <w:shd w:val="clear" w:color="auto" w:fill="FFFFFF"/>
+        <w:spacing w:after="300" w:line="315" w:lineRule="atLeast"/>
+        <w:rPr>
+          <w:rFonts w:ascii="Arial" w:eastAsia="Times New Roman" w:hAnsi="Arial" w:cs="Arial"/>
+          <w:color w:val="373A3C"/>
+          <w:sz w:val="21"/>
+          <w:szCs w:val="21"/>
+        </w:rPr>
+      </w:pPr>
+    </w:p>
+    <w:p>
+      <w:pPr>
+        <w:shd w:val="clear" w:color="auto" w:fill="FFFFFF"/>
+        <w:spacing w:after="300" w:line="315" w:lineRule="atLeast"/>
+        <w:rPr>
+          <w:rFonts w:ascii="Arial" w:eastAsia="Times New Roman" w:hAnsi="Arial" w:cs="Arial"/>
+          <w:color w:val="373A3C"/>
+          <w:sz w:val="21"/>
+          <w:szCs w:val="21"/>
+        </w:rPr>
+      </w:pPr>
+      <w:r>
+        <w:rPr>
+          <w:rFonts w:ascii="Arial" w:eastAsia="Times New Roman" w:hAnsi="Arial" w:cs="Arial"/>
+          <w:color w:val="373A3C"/>
+          <w:sz w:val="21"/>
+          <w:szCs w:val="21"/>
+        </w:rPr>
+        <w:t>If C=A</w:t>
+      </w:r>
+      <w:r>
+        <w:rPr>
+          <w:rFonts w:ascii="Cambria Math" w:eastAsia="Times New Roman" w:hAnsi="Cambria Math" w:cs="Cambria Math"/>
+          <w:color w:val="373A3C"/>
+          <w:sz w:val="21"/>
+          <w:szCs w:val="21"/>
+        </w:rPr>
+        <w:t>∗</w:t>
+      </w:r>
+      <w:r>
+        <w:rPr>
+          <w:rFonts w:ascii="Arial" w:eastAsia="Times New Roman" w:hAnsi="Arial" w:cs="Arial"/>
+          <w:color w:val="373A3C"/>
+          <w:sz w:val="21"/>
+          <w:szCs w:val="21"/>
+        </w:rPr>
+        <w:t>B, then C is a 6x6 matrix.</w:t>
+      </w:r>
     </w:p>
     <w:sectPr>
       <w:pgSz w:w="12240" w:h="15840"/>
@@ -1682,6 +4797,304 @@
     </w:lvl>
   </w:abstractNum>
   <w:abstractNum w:abstractNumId="1" w15:restartNumberingAfterBreak="0">
+    <w:nsid w:val="2ED143D3"/>
+    <w:multiLevelType w:val="multilevel"/>
+    <w:tmpl w:val="5C626FBC"/>
+    <w:lvl w:ilvl="0">
+      <w:start w:val="1"/>
+      <w:numFmt w:val="bullet"/>
+      <w:lvlText w:val=""/>
+      <w:lvlJc w:val="left"/>
+      <w:pPr>
+        <w:tabs>
+          <w:tab w:val="num" w:pos="720"/>
+        </w:tabs>
+        <w:ind w:left="720" w:hanging="360"/>
+      </w:pPr>
+      <w:rPr>
+        <w:rFonts w:ascii="Symbol" w:hAnsi="Symbol" w:hint="default"/>
+        <w:sz w:val="20"/>
+      </w:rPr>
+    </w:lvl>
+    <w:lvl w:ilvl="1" w:tentative="1">
+      <w:start w:val="1"/>
+      <w:numFmt w:val="bullet"/>
+      <w:lvlText w:val=""/>
+      <w:lvlJc w:val="left"/>
+      <w:pPr>
+        <w:tabs>
+          <w:tab w:val="num" w:pos="1440"/>
+        </w:tabs>
+        <w:ind w:left="1440" w:hanging="360"/>
+      </w:pPr>
+      <w:rPr>
+        <w:rFonts w:ascii="Symbol" w:hAnsi="Symbol" w:hint="default"/>
+        <w:sz w:val="20"/>
+      </w:rPr>
+    </w:lvl>
+    <w:lvl w:ilvl="2" w:tentative="1">
+      <w:start w:val="1"/>
+      <w:numFmt w:val="bullet"/>
+      <w:lvlText w:val=""/>
+      <w:lvlJc w:val="left"/>
+      <w:pPr>
+        <w:tabs>
+          <w:tab w:val="num" w:pos="2160"/>
+        </w:tabs>
+        <w:ind w:left="2160" w:hanging="360"/>
+      </w:pPr>
+      <w:rPr>
+        <w:rFonts w:ascii="Symbol" w:hAnsi="Symbol" w:hint="default"/>
+        <w:sz w:val="20"/>
+      </w:rPr>
+    </w:lvl>
+    <w:lvl w:ilvl="3" w:tentative="1">
+      <w:start w:val="1"/>
+      <w:numFmt w:val="bullet"/>
+      <w:lvlText w:val=""/>
+      <w:lvlJc w:val="left"/>
+      <w:pPr>
+        <w:tabs>
+          <w:tab w:val="num" w:pos="2880"/>
+        </w:tabs>
+        <w:ind w:left="2880" w:hanging="360"/>
+      </w:pPr>
+      <w:rPr>
+        <w:rFonts w:ascii="Symbol" w:hAnsi="Symbol" w:hint="default"/>
+        <w:sz w:val="20"/>
+      </w:rPr>
+    </w:lvl>
+    <w:lvl w:ilvl="4" w:tentative="1">
+      <w:start w:val="1"/>
+      <w:numFmt w:val="bullet"/>
+      <w:lvlText w:val=""/>
+      <w:lvlJc w:val="left"/>
+      <w:pPr>
+        <w:tabs>
+          <w:tab w:val="num" w:pos="3600"/>
+        </w:tabs>
+        <w:ind w:left="3600" w:hanging="360"/>
+      </w:pPr>
+      <w:rPr>
+        <w:rFonts w:ascii="Symbol" w:hAnsi="Symbol" w:hint="default"/>
+        <w:sz w:val="20"/>
+      </w:rPr>
+    </w:lvl>
+    <w:lvl w:ilvl="5" w:tentative="1">
+      <w:start w:val="1"/>
+      <w:numFmt w:val="bullet"/>
+      <w:lvlText w:val=""/>
+      <w:lvlJc w:val="left"/>
+      <w:pPr>
+        <w:tabs>
+          <w:tab w:val="num" w:pos="4320"/>
+        </w:tabs>
+        <w:ind w:left="4320" w:hanging="360"/>
+      </w:pPr>
+      <w:rPr>
+        <w:rFonts w:ascii="Symbol" w:hAnsi="Symbol" w:hint="default"/>
+        <w:sz w:val="20"/>
+      </w:rPr>
+    </w:lvl>
+    <w:lvl w:ilvl="6" w:tentative="1">
+      <w:start w:val="1"/>
+      <w:numFmt w:val="bullet"/>
+      <w:lvlText w:val=""/>
+      <w:lvlJc w:val="left"/>
+      <w:pPr>
+        <w:tabs>
+          <w:tab w:val="num" w:pos="5040"/>
+        </w:tabs>
+        <w:ind w:left="5040" w:hanging="360"/>
+      </w:pPr>
+      <w:rPr>
+        <w:rFonts w:ascii="Symbol" w:hAnsi="Symbol" w:hint="default"/>
+        <w:sz w:val="20"/>
+      </w:rPr>
+    </w:lvl>
+    <w:lvl w:ilvl="7" w:tentative="1">
+      <w:start w:val="1"/>
+      <w:numFmt w:val="bullet"/>
+      <w:lvlText w:val=""/>
+      <w:lvlJc w:val="left"/>
+      <w:pPr>
+        <w:tabs>
+          <w:tab w:val="num" w:pos="5760"/>
+        </w:tabs>
+        <w:ind w:left="5760" w:hanging="360"/>
+      </w:pPr>
+      <w:rPr>
+        <w:rFonts w:ascii="Symbol" w:hAnsi="Symbol" w:hint="default"/>
+        <w:sz w:val="20"/>
+      </w:rPr>
+    </w:lvl>
+    <w:lvl w:ilvl="8" w:tentative="1">
+      <w:start w:val="1"/>
+      <w:numFmt w:val="bullet"/>
+      <w:lvlText w:val=""/>
+      <w:lvlJc w:val="left"/>
+      <w:pPr>
+        <w:tabs>
+          <w:tab w:val="num" w:pos="6480"/>
+        </w:tabs>
+        <w:ind w:left="6480" w:hanging="360"/>
+      </w:pPr>
+      <w:rPr>
+        <w:rFonts w:ascii="Symbol" w:hAnsi="Symbol" w:hint="default"/>
+        <w:sz w:val="20"/>
+      </w:rPr>
+    </w:lvl>
+  </w:abstractNum>
+  <w:abstractNum w:abstractNumId="2" w15:restartNumberingAfterBreak="0">
+    <w:nsid w:val="587B1EF1"/>
+    <w:multiLevelType w:val="multilevel"/>
+    <w:tmpl w:val="76AE8B42"/>
+    <w:lvl w:ilvl="0">
+      <w:start w:val="1"/>
+      <w:numFmt w:val="bullet"/>
+      <w:lvlText w:val=""/>
+      <w:lvlJc w:val="left"/>
+      <w:pPr>
+        <w:tabs>
+          <w:tab w:val="num" w:pos="720"/>
+        </w:tabs>
+        <w:ind w:left="720" w:hanging="360"/>
+      </w:pPr>
+      <w:rPr>
+        <w:rFonts w:ascii="Symbol" w:hAnsi="Symbol" w:hint="default"/>
+        <w:sz w:val="20"/>
+      </w:rPr>
+    </w:lvl>
+    <w:lvl w:ilvl="1" w:tentative="1">
+      <w:start w:val="1"/>
+      <w:numFmt w:val="bullet"/>
+      <w:lvlText w:val=""/>
+      <w:lvlJc w:val="left"/>
+      <w:pPr>
+        <w:tabs>
+          <w:tab w:val="num" w:pos="1440"/>
+        </w:tabs>
+        <w:ind w:left="1440" w:hanging="360"/>
+      </w:pPr>
+      <w:rPr>
+        <w:rFonts w:ascii="Symbol" w:hAnsi="Symbol" w:hint="default"/>
+        <w:sz w:val="20"/>
+      </w:rPr>
+    </w:lvl>
+    <w:lvl w:ilvl="2" w:tentative="1">
+      <w:start w:val="1"/>
+      <w:numFmt w:val="bullet"/>
+      <w:lvlText w:val=""/>
+      <w:lvlJc w:val="left"/>
+      <w:pPr>
+        <w:tabs>
+          <w:tab w:val="num" w:pos="2160"/>
+        </w:tabs>
+        <w:ind w:left="2160" w:hanging="360"/>
+      </w:pPr>
+      <w:rPr>
+        <w:rFonts w:ascii="Symbol" w:hAnsi="Symbol" w:hint="default"/>
+        <w:sz w:val="20"/>
+      </w:rPr>
+    </w:lvl>
+    <w:lvl w:ilvl="3" w:tentative="1">
+      <w:start w:val="1"/>
+      <w:numFmt w:val="bullet"/>
+      <w:lvlText w:val=""/>
+      <w:lvlJc w:val="left"/>
+      <w:pPr>
+        <w:tabs>
+          <w:tab w:val="num" w:pos="2880"/>
+        </w:tabs>
+        <w:ind w:left="2880" w:hanging="360"/>
+      </w:pPr>
+      <w:rPr>
+        <w:rFonts w:ascii="Symbol" w:hAnsi="Symbol" w:hint="default"/>
+        <w:sz w:val="20"/>
+      </w:rPr>
+    </w:lvl>
+    <w:lvl w:ilvl="4" w:tentative="1">
+      <w:start w:val="1"/>
+      <w:numFmt w:val="bullet"/>
+      <w:lvlText w:val=""/>
+      <w:lvlJc w:val="left"/>
+      <w:pPr>
+        <w:tabs>
+          <w:tab w:val="num" w:pos="3600"/>
+        </w:tabs>
+        <w:ind w:left="3600" w:hanging="360"/>
+      </w:pPr>
+      <w:rPr>
+        <w:rFonts w:ascii="Symbol" w:hAnsi="Symbol" w:hint="default"/>
+        <w:sz w:val="20"/>
+      </w:rPr>
+    </w:lvl>
+    <w:lvl w:ilvl="5" w:tentative="1">
+      <w:start w:val="1"/>
+      <w:numFmt w:val="bullet"/>
+      <w:lvlText w:val=""/>
+      <w:lvlJc w:val="left"/>
+      <w:pPr>
+        <w:tabs>
+          <w:tab w:val="num" w:pos="4320"/>
+        </w:tabs>
+        <w:ind w:left="4320" w:hanging="360"/>
+      </w:pPr>
+      <w:rPr>
+        <w:rFonts w:ascii="Symbol" w:hAnsi="Symbol" w:hint="default"/>
+        <w:sz w:val="20"/>
+      </w:rPr>
+    </w:lvl>
+    <w:lvl w:ilvl="6" w:tentative="1">
+      <w:start w:val="1"/>
+      <w:numFmt w:val="bullet"/>
+      <w:lvlText w:val=""/>
+      <w:lvlJc w:val="left"/>
+      <w:pPr>
+        <w:tabs>
+          <w:tab w:val="num" w:pos="5040"/>
+        </w:tabs>
+        <w:ind w:left="5040" w:hanging="360"/>
+      </w:pPr>
+      <w:rPr>
+        <w:rFonts w:ascii="Symbol" w:hAnsi="Symbol" w:hint="default"/>
+        <w:sz w:val="20"/>
+      </w:rPr>
+    </w:lvl>
+    <w:lvl w:ilvl="7" w:tentative="1">
+      <w:start w:val="1"/>
+      <w:numFmt w:val="bullet"/>
+      <w:lvlText w:val=""/>
+      <w:lvlJc w:val="left"/>
+      <w:pPr>
+        <w:tabs>
+          <w:tab w:val="num" w:pos="5760"/>
+        </w:tabs>
+        <w:ind w:left="5760" w:hanging="360"/>
+      </w:pPr>
+      <w:rPr>
+        <w:rFonts w:ascii="Symbol" w:hAnsi="Symbol" w:hint="default"/>
+        <w:sz w:val="20"/>
+      </w:rPr>
+    </w:lvl>
+    <w:lvl w:ilvl="8" w:tentative="1">
+      <w:start w:val="1"/>
+      <w:numFmt w:val="bullet"/>
+      <w:lvlText w:val=""/>
+      <w:lvlJc w:val="left"/>
+      <w:pPr>
+        <w:tabs>
+          <w:tab w:val="num" w:pos="6480"/>
+        </w:tabs>
+        <w:ind w:left="6480" w:hanging="360"/>
+      </w:pPr>
+      <w:rPr>
+        <w:rFonts w:ascii="Symbol" w:hAnsi="Symbol" w:hint="default"/>
+        <w:sz w:val="20"/>
+      </w:rPr>
+    </w:lvl>
+  </w:abstractNum>
+  <w:abstractNum w:abstractNumId="3" w15:restartNumberingAfterBreak="0">
     <w:nsid w:val="764C160F"/>
     <w:multiLevelType w:val="hybridMultilevel"/>
     <w:tmpl w:val="F6188F4A"/>
@@ -1768,7 +5181,7 @@
     </w:lvl>
   </w:abstractNum>
   <w:num w:numId="1">
-    <w:abstractNumId w:val="1"/>
+    <w:abstractNumId w:val="3"/>
   </w:num>
   <w:num w:numId="2">
     <w:abstractNumId w:val="0"/>
@@ -1783,6 +5196,18 @@
     <w:abstractNumId w:val="0"/>
   </w:num>
   <w:num w:numId="6">
+    <w:abstractNumId w:val="0"/>
+  </w:num>
+  <w:num w:numId="7">
+    <w:abstractNumId w:val="0"/>
+  </w:num>
+  <w:num w:numId="8">
+    <w:abstractNumId w:val="1"/>
+  </w:num>
+  <w:num w:numId="9">
+    <w:abstractNumId w:val="2"/>
+  </w:num>
+  <w:num w:numId="10">
     <w:abstractNumId w:val="0"/>
   </w:num>
 </w:numbering>
@@ -2188,6 +5613,7 @@
   <w:style w:type="character" w:default="1" w:styleId="DefaultParagraphFont">
     <w:name w:val="Default Paragraph Font"/>
     <w:uiPriority w:val="1"/>
+    <w:semiHidden/>
     <w:unhideWhenUsed/>
   </w:style>
   <w:style w:type="table" w:default="1" w:styleId="TableNormal">
@@ -2293,6 +5719,11 @@
       <w:color w:val="0000FF"/>
       <w:u w:val="single"/>
     </w:rPr>
+  </w:style>
+  <w:style w:type="character" w:customStyle="1" w:styleId="mi">
+    <w:name w:val="mi"/>
+    <w:basedOn w:val="DefaultParagraphFont"/>
+    <w:rsid w:val="00614B8E"/>
   </w:style>
 </w:styles>
 </file>

</xml_diff>